<commit_message>
salve tutte le modifiche di oggi
</commit_message>
<xml_diff>
--- a/asset/documenti/cover-profilo.docx
+++ b/asset/documenti/cover-profilo.docx
@@ -242,65 +242,7 @@
           <w:sz w:val="24"/>
           <w:u w:val="single"/>
         </w:rPr>
-        <w:t>SERVIZI</w:t>
-      </w:r>
-    </w:p>
-    <w:p>
-      <w:r>
-        <w:t xml:space="preserve">Adattandosi alle esigenze di mercato la CO.VER. </w:t>
-      </w:r>
-      <w:proofErr w:type="spellStart"/>
-      <w:r>
-        <w:t>srl</w:t>
-      </w:r>
-      <w:proofErr w:type="spellEnd"/>
-      <w:r>
-        <w:t xml:space="preserve"> ha sviluppato al proprio interno un </w:t>
-      </w:r>
-      <w:proofErr w:type="spellStart"/>
-      <w:r>
-        <w:t>know</w:t>
-      </w:r>
-      <w:proofErr w:type="spellEnd"/>
-      <w:r>
-        <w:t xml:space="preserve"> </w:t>
-      </w:r>
-      <w:proofErr w:type="spellStart"/>
-      <w:r>
-        <w:t>how</w:t>
-      </w:r>
-      <w:proofErr w:type="spellEnd"/>
-      <w:r>
-        <w:t xml:space="preserve"> ed una struttura capace di operare in diversi settori, applicando le proprie competenze in:</w:t>
-      </w:r>
-    </w:p>
-    <w:p>
-      <w:r>
-        <w:t>EDILIZIA INDUSTRIALE</w:t>
-      </w:r>
-      <w:r>
-        <w:br/>
-        <w:t>EDILIZIA PRIVATA</w:t>
-      </w:r>
-      <w:r>
-        <w:br/>
-        <w:t>OPERE STRADALI</w:t>
-      </w:r>
-      <w:r>
-        <w:br/>
-        <w:t>MOVIMENTO TERRA</w:t>
-      </w:r>
-      <w:r>
-        <w:br/>
-        <w:t>TRASPORTI / LOGISTICA</w:t>
-      </w:r>
-      <w:r>
-        <w:br/>
-        <w:t>AMBIENTE</w:t>
-      </w:r>
-      <w:r>
-        <w:br/>
-        <w:t>SOLLEVAMENTI</w:t>
+        <w:t>ATTESTAZIONI E CERTIFICAZIONI</w:t>
       </w:r>
     </w:p>
     <w:p>
@@ -310,852 +252,23 @@
         </w:rPr>
       </w:pPr>
       <w:r>
-        <w:rPr>
-          <w:lang w:val="en-US"/>
-        </w:rPr>
         <w:t xml:space="preserve">La CO.VER. </w:t>
       </w:r>
       <w:proofErr w:type="spellStart"/>
-      <w:proofErr w:type="gramStart"/>
-      <w:r>
-        <w:rPr>
-          <w:lang w:val="en-US"/>
-        </w:rPr>
+      <w:r>
         <w:t>srl</w:t>
       </w:r>
       <w:proofErr w:type="spellEnd"/>
-      <w:proofErr w:type="gramEnd"/>
-      <w:r>
-        <w:rPr>
-          <w:lang w:val="en-US"/>
-        </w:rPr>
-        <w:t xml:space="preserve"> </w:t>
-      </w:r>
-      <w:proofErr w:type="spellStart"/>
-      <w:r>
-        <w:rPr>
-          <w:lang w:val="en-US"/>
-        </w:rPr>
-        <w:t>svolge</w:t>
-      </w:r>
-      <w:proofErr w:type="spellEnd"/>
-      <w:r>
-        <w:rPr>
-          <w:lang w:val="en-US"/>
-        </w:rPr>
-        <w:t xml:space="preserve"> </w:t>
-      </w:r>
-      <w:proofErr w:type="spellStart"/>
-      <w:r>
-        <w:rPr>
-          <w:lang w:val="en-US"/>
-        </w:rPr>
-        <w:t>tutti</w:t>
-      </w:r>
-      <w:proofErr w:type="spellEnd"/>
-      <w:r>
-        <w:rPr>
-          <w:lang w:val="en-US"/>
-        </w:rPr>
-        <w:t xml:space="preserve"> </w:t>
-      </w:r>
-      <w:proofErr w:type="spellStart"/>
-      <w:r>
-        <w:rPr>
-          <w:lang w:val="en-US"/>
-        </w:rPr>
-        <w:t>i</w:t>
-      </w:r>
-      <w:proofErr w:type="spellEnd"/>
-      <w:r>
-        <w:rPr>
-          <w:lang w:val="en-US"/>
-        </w:rPr>
-        <w:t xml:space="preserve"> </w:t>
-      </w:r>
-      <w:proofErr w:type="spellStart"/>
-      <w:r>
-        <w:rPr>
-          <w:lang w:val="en-US"/>
-        </w:rPr>
-        <w:t>lavori</w:t>
-      </w:r>
-      <w:proofErr w:type="spellEnd"/>
-      <w:r>
-        <w:rPr>
-          <w:lang w:val="en-US"/>
-        </w:rPr>
-        <w:t xml:space="preserve"> </w:t>
-      </w:r>
-      <w:proofErr w:type="spellStart"/>
-      <w:r>
-        <w:rPr>
-          <w:lang w:val="en-US"/>
-        </w:rPr>
-        <w:t>prestando</w:t>
-      </w:r>
-      <w:proofErr w:type="spellEnd"/>
-      <w:r>
-        <w:rPr>
-          <w:lang w:val="en-US"/>
-        </w:rPr>
-        <w:t xml:space="preserve"> </w:t>
-      </w:r>
-      <w:proofErr w:type="spellStart"/>
-      <w:r>
-        <w:rPr>
-          <w:lang w:val="en-US"/>
-        </w:rPr>
-        <w:t>massima</w:t>
-      </w:r>
-      <w:proofErr w:type="spellEnd"/>
-      <w:r>
-        <w:rPr>
-          <w:lang w:val="en-US"/>
-        </w:rPr>
-        <w:t xml:space="preserve"> </w:t>
-      </w:r>
-      <w:proofErr w:type="spellStart"/>
-      <w:r>
-        <w:rPr>
-          <w:lang w:val="en-US"/>
-        </w:rPr>
-        <w:t>attenzione</w:t>
-      </w:r>
-      <w:proofErr w:type="spellEnd"/>
-      <w:r>
-        <w:rPr>
-          <w:lang w:val="en-US"/>
-        </w:rPr>
-        <w:t xml:space="preserve"> </w:t>
-      </w:r>
-      <w:proofErr w:type="spellStart"/>
-      <w:r>
-        <w:rPr>
-          <w:lang w:val="en-US"/>
-        </w:rPr>
-        <w:t>alla</w:t>
-      </w:r>
-      <w:proofErr w:type="spellEnd"/>
-      <w:r>
-        <w:rPr>
-          <w:lang w:val="en-US"/>
-        </w:rPr>
-        <w:t xml:space="preserve"> </w:t>
-      </w:r>
-      <w:proofErr w:type="spellStart"/>
-      <w:r>
-        <w:rPr>
-          <w:lang w:val="en-US"/>
-        </w:rPr>
-        <w:t>sicurezza</w:t>
-      </w:r>
-      <w:proofErr w:type="spellEnd"/>
-      <w:r>
-        <w:rPr>
-          <w:lang w:val="en-US"/>
-        </w:rPr>
-        <w:t xml:space="preserve"> in </w:t>
-      </w:r>
-      <w:proofErr w:type="spellStart"/>
-      <w:r>
-        <w:rPr>
-          <w:lang w:val="en-US"/>
-        </w:rPr>
-        <w:t>cantiere</w:t>
-      </w:r>
-      <w:proofErr w:type="spellEnd"/>
-      <w:r>
-        <w:rPr>
-          <w:lang w:val="en-US"/>
-        </w:rPr>
-        <w:t xml:space="preserve"> e </w:t>
-      </w:r>
-      <w:proofErr w:type="spellStart"/>
-      <w:r>
-        <w:rPr>
-          <w:lang w:val="en-US"/>
-        </w:rPr>
-        <w:t>ai</w:t>
-      </w:r>
-      <w:proofErr w:type="spellEnd"/>
-      <w:r>
-        <w:rPr>
-          <w:lang w:val="en-US"/>
-        </w:rPr>
-        <w:t xml:space="preserve"> </w:t>
-      </w:r>
-      <w:proofErr w:type="spellStart"/>
-      <w:r>
-        <w:rPr>
-          <w:lang w:val="en-US"/>
-        </w:rPr>
-        <w:t>materiali</w:t>
-      </w:r>
-      <w:proofErr w:type="spellEnd"/>
-      <w:r>
-        <w:rPr>
-          <w:lang w:val="en-US"/>
-        </w:rPr>
-        <w:t xml:space="preserve"> di </w:t>
-      </w:r>
-      <w:proofErr w:type="spellStart"/>
-      <w:r>
-        <w:rPr>
-          <w:lang w:val="en-US"/>
-        </w:rPr>
-        <w:t>costruzione</w:t>
-      </w:r>
-      <w:proofErr w:type="spellEnd"/>
-      <w:r>
-        <w:rPr>
-          <w:lang w:val="en-US"/>
-        </w:rPr>
-        <w:t xml:space="preserve">. </w:t>
-      </w:r>
-      <w:proofErr w:type="spellStart"/>
-      <w:r>
-        <w:rPr>
-          <w:lang w:val="en-US"/>
-        </w:rPr>
-        <w:t>Offre</w:t>
-      </w:r>
-      <w:proofErr w:type="spellEnd"/>
-      <w:r>
-        <w:rPr>
-          <w:lang w:val="en-US"/>
-        </w:rPr>
-        <w:t xml:space="preserve"> </w:t>
-      </w:r>
-      <w:proofErr w:type="spellStart"/>
-      <w:r>
-        <w:rPr>
-          <w:lang w:val="en-US"/>
-        </w:rPr>
-        <w:t>inoltre</w:t>
-      </w:r>
-      <w:proofErr w:type="spellEnd"/>
-      <w:r>
-        <w:rPr>
-          <w:lang w:val="en-US"/>
-        </w:rPr>
-        <w:t xml:space="preserve"> </w:t>
-      </w:r>
-      <w:proofErr w:type="gramStart"/>
-      <w:r>
-        <w:rPr>
-          <w:lang w:val="en-US"/>
-        </w:rPr>
-        <w:t>un</w:t>
-      </w:r>
-      <w:proofErr w:type="gramEnd"/>
-      <w:r>
-        <w:rPr>
-          <w:lang w:val="en-US"/>
-        </w:rPr>
-        <w:t xml:space="preserve"> </w:t>
-      </w:r>
-      <w:proofErr w:type="spellStart"/>
-      <w:r>
-        <w:rPr>
-          <w:lang w:val="en-US"/>
-        </w:rPr>
-        <w:t>servizio</w:t>
-      </w:r>
-      <w:proofErr w:type="spellEnd"/>
-      <w:r>
-        <w:rPr>
-          <w:lang w:val="en-US"/>
-        </w:rPr>
-        <w:t xml:space="preserve"> </w:t>
-      </w:r>
-      <w:proofErr w:type="spellStart"/>
-      <w:r>
-        <w:rPr>
-          <w:lang w:val="en-US"/>
-        </w:rPr>
-        <w:t>completo</w:t>
-      </w:r>
-      <w:proofErr w:type="spellEnd"/>
-      <w:r>
-        <w:rPr>
-          <w:lang w:val="en-US"/>
-        </w:rPr>
-        <w:t xml:space="preserve"> </w:t>
-      </w:r>
-      <w:proofErr w:type="spellStart"/>
-      <w:r>
-        <w:rPr>
-          <w:lang w:val="en-US"/>
-        </w:rPr>
-        <w:t>che</w:t>
-      </w:r>
-      <w:proofErr w:type="spellEnd"/>
-      <w:r>
-        <w:rPr>
-          <w:lang w:val="en-US"/>
-        </w:rPr>
-        <w:t xml:space="preserve"> parte con la </w:t>
-      </w:r>
-      <w:proofErr w:type="spellStart"/>
-      <w:r>
-        <w:rPr>
-          <w:lang w:val="en-US"/>
-        </w:rPr>
-        <w:t>pianificazione</w:t>
-      </w:r>
-      <w:proofErr w:type="spellEnd"/>
-      <w:r>
-        <w:rPr>
-          <w:lang w:val="en-US"/>
-        </w:rPr>
-        <w:t xml:space="preserve"> e la </w:t>
-      </w:r>
-      <w:proofErr w:type="spellStart"/>
-      <w:r>
-        <w:rPr>
-          <w:lang w:val="en-US"/>
-        </w:rPr>
-        <w:t>consulenza</w:t>
-      </w:r>
-      <w:proofErr w:type="spellEnd"/>
-      <w:r>
-        <w:rPr>
-          <w:lang w:val="en-US"/>
-        </w:rPr>
-        <w:t xml:space="preserve">, </w:t>
-      </w:r>
-      <w:proofErr w:type="spellStart"/>
-      <w:r>
-        <w:rPr>
-          <w:lang w:val="en-US"/>
-        </w:rPr>
-        <w:t>passa</w:t>
-      </w:r>
-      <w:proofErr w:type="spellEnd"/>
-      <w:r>
-        <w:rPr>
-          <w:lang w:val="en-US"/>
-        </w:rPr>
-        <w:t xml:space="preserve"> per la </w:t>
-      </w:r>
-      <w:proofErr w:type="spellStart"/>
-      <w:r>
-        <w:rPr>
-          <w:lang w:val="en-US"/>
-        </w:rPr>
-        <w:t>progettazione</w:t>
-      </w:r>
-      <w:proofErr w:type="spellEnd"/>
-      <w:r>
-        <w:rPr>
-          <w:lang w:val="en-US"/>
-        </w:rPr>
-        <w:t xml:space="preserve"> del </w:t>
-      </w:r>
-      <w:proofErr w:type="spellStart"/>
-      <w:r>
-        <w:rPr>
-          <w:lang w:val="en-US"/>
-        </w:rPr>
-        <w:t>cantiere</w:t>
-      </w:r>
-      <w:proofErr w:type="spellEnd"/>
-      <w:r>
-        <w:rPr>
-          <w:lang w:val="en-US"/>
-        </w:rPr>
-        <w:t xml:space="preserve"> e </w:t>
-      </w:r>
-      <w:proofErr w:type="spellStart"/>
-      <w:r>
-        <w:rPr>
-          <w:lang w:val="en-US"/>
-        </w:rPr>
-        <w:t>prosegue</w:t>
-      </w:r>
-      <w:proofErr w:type="spellEnd"/>
-      <w:r>
-        <w:rPr>
-          <w:lang w:val="en-US"/>
-        </w:rPr>
-        <w:t xml:space="preserve"> con </w:t>
-      </w:r>
-      <w:proofErr w:type="spellStart"/>
-      <w:r>
-        <w:rPr>
-          <w:lang w:val="en-US"/>
-        </w:rPr>
-        <w:t>il</w:t>
-      </w:r>
-      <w:proofErr w:type="spellEnd"/>
-      <w:r>
-        <w:rPr>
-          <w:lang w:val="en-US"/>
-        </w:rPr>
-        <w:t xml:space="preserve"> </w:t>
-      </w:r>
-      <w:proofErr w:type="spellStart"/>
-      <w:r>
-        <w:rPr>
-          <w:lang w:val="en-US"/>
-        </w:rPr>
-        <w:t>coordinamento</w:t>
-      </w:r>
-      <w:proofErr w:type="spellEnd"/>
-      <w:r>
-        <w:rPr>
-          <w:lang w:val="en-US"/>
-        </w:rPr>
-        <w:t xml:space="preserve"> </w:t>
-      </w:r>
-      <w:proofErr w:type="spellStart"/>
-      <w:r>
-        <w:rPr>
-          <w:lang w:val="en-US"/>
-        </w:rPr>
-        <w:t>dei</w:t>
-      </w:r>
-      <w:proofErr w:type="spellEnd"/>
-      <w:r>
-        <w:rPr>
-          <w:lang w:val="en-US"/>
-        </w:rPr>
-        <w:t xml:space="preserve"> </w:t>
-      </w:r>
-      <w:proofErr w:type="spellStart"/>
-      <w:r>
-        <w:rPr>
-          <w:lang w:val="en-US"/>
-        </w:rPr>
-        <w:t>lavori</w:t>
-      </w:r>
-      <w:proofErr w:type="spellEnd"/>
-      <w:r>
-        <w:rPr>
-          <w:lang w:val="en-US"/>
-        </w:rPr>
-        <w:t xml:space="preserve"> in </w:t>
-      </w:r>
-      <w:proofErr w:type="spellStart"/>
-      <w:r>
-        <w:rPr>
-          <w:lang w:val="en-US"/>
-        </w:rPr>
-        <w:t>modo</w:t>
-      </w:r>
-      <w:proofErr w:type="spellEnd"/>
-      <w:r>
-        <w:rPr>
-          <w:lang w:val="en-US"/>
-        </w:rPr>
-        <w:t xml:space="preserve"> tale da </w:t>
-      </w:r>
-      <w:proofErr w:type="spellStart"/>
-      <w:r>
-        <w:rPr>
-          <w:lang w:val="en-US"/>
-        </w:rPr>
-        <w:t>posizionarsi</w:t>
-      </w:r>
-      <w:proofErr w:type="spellEnd"/>
-      <w:r>
-        <w:rPr>
-          <w:lang w:val="en-US"/>
-        </w:rPr>
-        <w:t xml:space="preserve"> come </w:t>
-      </w:r>
-      <w:proofErr w:type="spellStart"/>
-      <w:r>
-        <w:rPr>
-          <w:lang w:val="en-US"/>
-        </w:rPr>
-        <w:t>referente</w:t>
-      </w:r>
-      <w:proofErr w:type="spellEnd"/>
-      <w:r>
-        <w:rPr>
-          <w:lang w:val="en-US"/>
-        </w:rPr>
-        <w:t xml:space="preserve"> a cui </w:t>
-      </w:r>
-      <w:proofErr w:type="spellStart"/>
-      <w:r>
-        <w:rPr>
-          <w:lang w:val="en-US"/>
-        </w:rPr>
-        <w:t>rivolgersi</w:t>
-      </w:r>
-      <w:proofErr w:type="spellEnd"/>
-      <w:r>
-        <w:rPr>
-          <w:lang w:val="en-US"/>
-        </w:rPr>
-        <w:t xml:space="preserve"> </w:t>
-      </w:r>
-      <w:proofErr w:type="spellStart"/>
-      <w:r>
-        <w:rPr>
-          <w:lang w:val="en-US"/>
-        </w:rPr>
-        <w:t>durante</w:t>
-      </w:r>
-      <w:proofErr w:type="spellEnd"/>
-      <w:r>
-        <w:rPr>
-          <w:lang w:val="en-US"/>
-        </w:rPr>
-        <w:t xml:space="preserve"> la </w:t>
-      </w:r>
-      <w:proofErr w:type="spellStart"/>
-      <w:r>
-        <w:rPr>
-          <w:lang w:val="en-US"/>
-        </w:rPr>
-        <w:t>realizzazione</w:t>
-      </w:r>
-      <w:proofErr w:type="spellEnd"/>
-      <w:r>
-        <w:rPr>
-          <w:lang w:val="en-US"/>
-        </w:rPr>
-        <w:t xml:space="preserve"> del </w:t>
-      </w:r>
-      <w:proofErr w:type="spellStart"/>
-      <w:r>
-        <w:rPr>
-          <w:lang w:val="en-US"/>
-        </w:rPr>
-        <w:t>lavoro</w:t>
-      </w:r>
-      <w:proofErr w:type="spellEnd"/>
-      <w:r>
-        <w:rPr>
-          <w:lang w:val="en-US"/>
-        </w:rPr>
-        <w:t xml:space="preserve">. </w:t>
-      </w:r>
-      <w:proofErr w:type="spellStart"/>
-      <w:r>
-        <w:rPr>
-          <w:lang w:val="en-US"/>
-        </w:rPr>
-        <w:t>L’impresa</w:t>
-      </w:r>
-      <w:proofErr w:type="spellEnd"/>
-      <w:r>
-        <w:rPr>
-          <w:lang w:val="en-US"/>
-        </w:rPr>
-        <w:t xml:space="preserve"> è </w:t>
-      </w:r>
-      <w:proofErr w:type="gramStart"/>
-      <w:r>
-        <w:rPr>
-          <w:lang w:val="en-US"/>
-        </w:rPr>
-        <w:t>un</w:t>
-      </w:r>
-      <w:proofErr w:type="gramEnd"/>
-      <w:r>
-        <w:rPr>
-          <w:lang w:val="en-US"/>
-        </w:rPr>
-        <w:t xml:space="preserve"> </w:t>
-      </w:r>
-      <w:proofErr w:type="spellStart"/>
-      <w:r>
-        <w:rPr>
-          <w:lang w:val="en-US"/>
-        </w:rPr>
-        <w:t>ottimo</w:t>
-      </w:r>
-      <w:proofErr w:type="spellEnd"/>
-      <w:r>
-        <w:rPr>
-          <w:lang w:val="en-US"/>
-        </w:rPr>
-        <w:t xml:space="preserve"> partner </w:t>
-      </w:r>
-      <w:proofErr w:type="spellStart"/>
-      <w:r>
-        <w:rPr>
-          <w:lang w:val="en-US"/>
-        </w:rPr>
-        <w:t>strategico</w:t>
-      </w:r>
-      <w:proofErr w:type="spellEnd"/>
-      <w:r>
-        <w:rPr>
-          <w:lang w:val="en-US"/>
-        </w:rPr>
-        <w:t xml:space="preserve">, </w:t>
-      </w:r>
-      <w:proofErr w:type="spellStart"/>
-      <w:r>
-        <w:rPr>
-          <w:lang w:val="en-US"/>
-        </w:rPr>
-        <w:t>si</w:t>
-      </w:r>
-      <w:proofErr w:type="spellEnd"/>
-      <w:r>
-        <w:rPr>
-          <w:lang w:val="en-US"/>
-        </w:rPr>
-        <w:t xml:space="preserve"> pone come </w:t>
-      </w:r>
-      <w:proofErr w:type="spellStart"/>
-      <w:r>
-        <w:rPr>
-          <w:lang w:val="en-US"/>
-        </w:rPr>
-        <w:t>interlocutore</w:t>
-      </w:r>
-      <w:proofErr w:type="spellEnd"/>
-      <w:r>
-        <w:rPr>
-          <w:lang w:val="en-US"/>
-        </w:rPr>
-        <w:t xml:space="preserve"> per la </w:t>
-      </w:r>
-      <w:proofErr w:type="spellStart"/>
-      <w:r>
-        <w:rPr>
-          <w:lang w:val="en-US"/>
-        </w:rPr>
-        <w:t>manutenzione</w:t>
-      </w:r>
-      <w:proofErr w:type="spellEnd"/>
-      <w:r>
-        <w:rPr>
-          <w:lang w:val="en-US"/>
-        </w:rPr>
-        <w:t xml:space="preserve"> di </w:t>
-      </w:r>
-      <w:proofErr w:type="spellStart"/>
-      <w:r>
-        <w:rPr>
-          <w:lang w:val="en-US"/>
-        </w:rPr>
-        <w:t>edifici</w:t>
-      </w:r>
-      <w:proofErr w:type="spellEnd"/>
-      <w:r>
-        <w:rPr>
-          <w:lang w:val="en-US"/>
-        </w:rPr>
-        <w:t xml:space="preserve"> </w:t>
-      </w:r>
-      <w:proofErr w:type="spellStart"/>
-      <w:r>
-        <w:rPr>
-          <w:lang w:val="en-US"/>
-        </w:rPr>
-        <w:t>esistenti</w:t>
-      </w:r>
-      <w:proofErr w:type="spellEnd"/>
-      <w:r>
-        <w:rPr>
-          <w:lang w:val="en-US"/>
-        </w:rPr>
-        <w:t xml:space="preserve"> </w:t>
-      </w:r>
-      <w:proofErr w:type="spellStart"/>
-      <w:r>
-        <w:rPr>
-          <w:lang w:val="en-US"/>
-        </w:rPr>
-        <w:t>diventando</w:t>
-      </w:r>
-      <w:proofErr w:type="spellEnd"/>
-      <w:r>
-        <w:rPr>
-          <w:lang w:val="en-US"/>
-        </w:rPr>
-        <w:t xml:space="preserve"> </w:t>
-      </w:r>
-      <w:proofErr w:type="spellStart"/>
-      <w:r>
-        <w:rPr>
-          <w:lang w:val="en-US"/>
-        </w:rPr>
-        <w:t>punto</w:t>
-      </w:r>
-      <w:proofErr w:type="spellEnd"/>
-      <w:r>
-        <w:rPr>
-          <w:lang w:val="en-US"/>
-        </w:rPr>
-        <w:t xml:space="preserve"> di </w:t>
-      </w:r>
-      <w:proofErr w:type="spellStart"/>
-      <w:r>
-        <w:rPr>
-          <w:lang w:val="en-US"/>
-        </w:rPr>
-        <w:t>incontro</w:t>
-      </w:r>
-      <w:proofErr w:type="spellEnd"/>
-      <w:r>
-        <w:rPr>
-          <w:lang w:val="en-US"/>
-        </w:rPr>
-        <w:t xml:space="preserve"> </w:t>
-      </w:r>
-      <w:proofErr w:type="spellStart"/>
-      <w:r>
-        <w:rPr>
-          <w:lang w:val="en-US"/>
-        </w:rPr>
-        <w:t>tra</w:t>
-      </w:r>
-      <w:proofErr w:type="spellEnd"/>
-      <w:r>
-        <w:rPr>
-          <w:lang w:val="en-US"/>
-        </w:rPr>
-        <w:t xml:space="preserve"> le </w:t>
-      </w:r>
-      <w:proofErr w:type="spellStart"/>
-      <w:r>
-        <w:rPr>
-          <w:lang w:val="en-US"/>
-        </w:rPr>
-        <w:t>esigenze</w:t>
-      </w:r>
-      <w:proofErr w:type="spellEnd"/>
-      <w:r>
-        <w:rPr>
-          <w:lang w:val="en-US"/>
-        </w:rPr>
-        <w:t xml:space="preserve"> del </w:t>
-      </w:r>
-      <w:proofErr w:type="spellStart"/>
-      <w:r>
-        <w:rPr>
-          <w:lang w:val="en-US"/>
-        </w:rPr>
-        <w:t>committente</w:t>
-      </w:r>
-      <w:proofErr w:type="spellEnd"/>
-      <w:r>
-        <w:rPr>
-          <w:lang w:val="en-US"/>
-        </w:rPr>
-        <w:t xml:space="preserve"> e la </w:t>
-      </w:r>
-      <w:proofErr w:type="spellStart"/>
-      <w:r>
-        <w:rPr>
-          <w:lang w:val="en-US"/>
-        </w:rPr>
-        <w:t>tempestività</w:t>
-      </w:r>
-      <w:proofErr w:type="spellEnd"/>
-      <w:r>
-        <w:rPr>
-          <w:lang w:val="en-US"/>
-        </w:rPr>
-        <w:t xml:space="preserve"> </w:t>
-      </w:r>
-      <w:proofErr w:type="spellStart"/>
-      <w:r>
-        <w:rPr>
-          <w:lang w:val="en-US"/>
-        </w:rPr>
-        <w:t>dell’intervento</w:t>
-      </w:r>
-      <w:proofErr w:type="spellEnd"/>
-      <w:r>
-        <w:rPr>
-          <w:lang w:val="en-US"/>
-        </w:rPr>
-        <w:t xml:space="preserve">. Grazie </w:t>
-      </w:r>
-      <w:proofErr w:type="spellStart"/>
-      <w:r>
-        <w:rPr>
-          <w:lang w:val="en-US"/>
-        </w:rPr>
-        <w:t>ai</w:t>
-      </w:r>
-      <w:proofErr w:type="spellEnd"/>
-      <w:r>
-        <w:rPr>
-          <w:lang w:val="en-US"/>
-        </w:rPr>
-        <w:t xml:space="preserve"> </w:t>
-      </w:r>
-      <w:proofErr w:type="spellStart"/>
-      <w:r>
-        <w:rPr>
-          <w:lang w:val="en-US"/>
-        </w:rPr>
-        <w:t>mezzi</w:t>
-      </w:r>
-      <w:proofErr w:type="spellEnd"/>
-      <w:r>
-        <w:rPr>
-          <w:lang w:val="en-US"/>
-        </w:rPr>
-        <w:t xml:space="preserve"> di cui dispone </w:t>
-      </w:r>
-      <w:proofErr w:type="spellStart"/>
-      <w:r>
-        <w:rPr>
-          <w:lang w:val="en-US"/>
-        </w:rPr>
-        <w:t>riesce</w:t>
-      </w:r>
-      <w:proofErr w:type="spellEnd"/>
-      <w:r>
-        <w:rPr>
-          <w:lang w:val="en-US"/>
-        </w:rPr>
-        <w:t xml:space="preserve"> a </w:t>
-      </w:r>
-      <w:proofErr w:type="spellStart"/>
-      <w:r>
-        <w:rPr>
-          <w:lang w:val="en-US"/>
-        </w:rPr>
-        <w:t>garantire</w:t>
-      </w:r>
-      <w:proofErr w:type="spellEnd"/>
-      <w:r>
-        <w:rPr>
-          <w:lang w:val="en-US"/>
-        </w:rPr>
-        <w:t xml:space="preserve"> </w:t>
-      </w:r>
-      <w:proofErr w:type="spellStart"/>
-      <w:r>
-        <w:rPr>
-          <w:lang w:val="en-US"/>
-        </w:rPr>
-        <w:t>alte</w:t>
-      </w:r>
-      <w:proofErr w:type="spellEnd"/>
-      <w:r>
-        <w:rPr>
-          <w:lang w:val="en-US"/>
-        </w:rPr>
-        <w:t xml:space="preserve"> performance in tempi </w:t>
-      </w:r>
-      <w:proofErr w:type="spellStart"/>
-      <w:r>
-        <w:rPr>
-          <w:lang w:val="en-US"/>
-        </w:rPr>
-        <w:t>ottimali</w:t>
-      </w:r>
-      <w:proofErr w:type="spellEnd"/>
-      <w:r>
-        <w:rPr>
-          <w:lang w:val="en-US"/>
-        </w:rPr>
-        <w:t>.</w:t>
+      <w:r>
+        <w:t xml:space="preserve"> imposta sin dall’inizio della propria attività un sistema di gestione che porta naturalmente l’azienda a certificarsi secondo le norme UNI EN ISO 9001:2015. Attestazione n. C2020-03402 rilasciata da Perry Johnson </w:t>
+      </w:r>
+      <w:proofErr w:type="spellStart"/>
+      <w:r>
+        <w:t>Registrars</w:t>
+      </w:r>
+      <w:proofErr w:type="spellEnd"/>
+      <w:r>
+        <w:t>, INC. Inoltre, la partecipazione ad appalti pubblici e la certificazione del sistema qualità hanno consentito l’ottenimento dell’attestazione SOA per le seguenti categorie: OG1 IV OG6 II Attestazione n. 4742/46/01 del 15/07/2020</w:t>
       </w:r>
     </w:p>
     <w:p>
@@ -1179,6 +292,943 @@
           <w:sz w:val="24"/>
           <w:u w:val="single"/>
         </w:rPr>
+        <w:t>SERVIZI</w:t>
+      </w:r>
+    </w:p>
+    <w:p>
+      <w:r>
+        <w:t xml:space="preserve">Adattandosi alle esigenze di mercato la CO.VER. </w:t>
+      </w:r>
+      <w:proofErr w:type="spellStart"/>
+      <w:r>
+        <w:t>srl</w:t>
+      </w:r>
+      <w:proofErr w:type="spellEnd"/>
+      <w:r>
+        <w:t xml:space="preserve"> ha sviluppato al proprio interno un </w:t>
+      </w:r>
+      <w:proofErr w:type="spellStart"/>
+      <w:r>
+        <w:t>know</w:t>
+      </w:r>
+      <w:proofErr w:type="spellEnd"/>
+      <w:r>
+        <w:t xml:space="preserve"> </w:t>
+      </w:r>
+      <w:proofErr w:type="spellStart"/>
+      <w:r>
+        <w:t>how</w:t>
+      </w:r>
+      <w:proofErr w:type="spellEnd"/>
+      <w:r>
+        <w:t xml:space="preserve"> ed una struttura capace di operare in diversi settori, applicando le proprie competenze in:</w:t>
+      </w:r>
+    </w:p>
+    <w:p>
+      <w:r>
+        <w:t>EDILIZIA INDUSTRIALE</w:t>
+      </w:r>
+      <w:r>
+        <w:br/>
+        <w:t>EDILIZIA PRIVATA</w:t>
+      </w:r>
+      <w:r>
+        <w:br/>
+        <w:t>OPERE STRADALI</w:t>
+      </w:r>
+      <w:r>
+        <w:br/>
+        <w:t>MOVIMENTO TERRA</w:t>
+      </w:r>
+      <w:r>
+        <w:br/>
+        <w:t>TRASPORTI / LOGISTICA</w:t>
+      </w:r>
+      <w:r>
+        <w:br/>
+        <w:t>AMBIENTE</w:t>
+      </w:r>
+      <w:r>
+        <w:br/>
+        <w:t>SOLLEVAMENTI</w:t>
+      </w:r>
+    </w:p>
+    <w:p>
+      <w:pPr>
+        <w:rPr>
+          <w:lang w:val="en-US"/>
+        </w:rPr>
+      </w:pPr>
+      <w:r>
+        <w:rPr>
+          <w:lang w:val="en-US"/>
+        </w:rPr>
+        <w:t xml:space="preserve">La CO.VER. </w:t>
+      </w:r>
+      <w:proofErr w:type="spellStart"/>
+      <w:proofErr w:type="gramStart"/>
+      <w:r>
+        <w:rPr>
+          <w:lang w:val="en-US"/>
+        </w:rPr>
+        <w:t>srl</w:t>
+      </w:r>
+      <w:proofErr w:type="spellEnd"/>
+      <w:proofErr w:type="gramEnd"/>
+      <w:r>
+        <w:rPr>
+          <w:lang w:val="en-US"/>
+        </w:rPr>
+        <w:t xml:space="preserve"> </w:t>
+      </w:r>
+      <w:proofErr w:type="spellStart"/>
+      <w:r>
+        <w:rPr>
+          <w:lang w:val="en-US"/>
+        </w:rPr>
+        <w:t>svolge</w:t>
+      </w:r>
+      <w:proofErr w:type="spellEnd"/>
+      <w:r>
+        <w:rPr>
+          <w:lang w:val="en-US"/>
+        </w:rPr>
+        <w:t xml:space="preserve"> </w:t>
+      </w:r>
+      <w:proofErr w:type="spellStart"/>
+      <w:r>
+        <w:rPr>
+          <w:lang w:val="en-US"/>
+        </w:rPr>
+        <w:t>tutti</w:t>
+      </w:r>
+      <w:proofErr w:type="spellEnd"/>
+      <w:r>
+        <w:rPr>
+          <w:lang w:val="en-US"/>
+        </w:rPr>
+        <w:t xml:space="preserve"> </w:t>
+      </w:r>
+      <w:proofErr w:type="spellStart"/>
+      <w:r>
+        <w:rPr>
+          <w:lang w:val="en-US"/>
+        </w:rPr>
+        <w:t>i</w:t>
+      </w:r>
+      <w:proofErr w:type="spellEnd"/>
+      <w:r>
+        <w:rPr>
+          <w:lang w:val="en-US"/>
+        </w:rPr>
+        <w:t xml:space="preserve"> </w:t>
+      </w:r>
+      <w:proofErr w:type="spellStart"/>
+      <w:r>
+        <w:rPr>
+          <w:lang w:val="en-US"/>
+        </w:rPr>
+        <w:t>lavori</w:t>
+      </w:r>
+      <w:proofErr w:type="spellEnd"/>
+      <w:r>
+        <w:rPr>
+          <w:lang w:val="en-US"/>
+        </w:rPr>
+        <w:t xml:space="preserve"> </w:t>
+      </w:r>
+      <w:proofErr w:type="spellStart"/>
+      <w:r>
+        <w:rPr>
+          <w:lang w:val="en-US"/>
+        </w:rPr>
+        <w:t>prestando</w:t>
+      </w:r>
+      <w:proofErr w:type="spellEnd"/>
+      <w:r>
+        <w:rPr>
+          <w:lang w:val="en-US"/>
+        </w:rPr>
+        <w:t xml:space="preserve"> </w:t>
+      </w:r>
+      <w:proofErr w:type="spellStart"/>
+      <w:r>
+        <w:rPr>
+          <w:lang w:val="en-US"/>
+        </w:rPr>
+        <w:t>massima</w:t>
+      </w:r>
+      <w:proofErr w:type="spellEnd"/>
+      <w:r>
+        <w:rPr>
+          <w:lang w:val="en-US"/>
+        </w:rPr>
+        <w:t xml:space="preserve"> </w:t>
+      </w:r>
+      <w:proofErr w:type="spellStart"/>
+      <w:r>
+        <w:rPr>
+          <w:lang w:val="en-US"/>
+        </w:rPr>
+        <w:t>attenzione</w:t>
+      </w:r>
+      <w:proofErr w:type="spellEnd"/>
+      <w:r>
+        <w:rPr>
+          <w:lang w:val="en-US"/>
+        </w:rPr>
+        <w:t xml:space="preserve"> </w:t>
+      </w:r>
+      <w:proofErr w:type="spellStart"/>
+      <w:r>
+        <w:rPr>
+          <w:lang w:val="en-US"/>
+        </w:rPr>
+        <w:t>alla</w:t>
+      </w:r>
+      <w:proofErr w:type="spellEnd"/>
+      <w:r>
+        <w:rPr>
+          <w:lang w:val="en-US"/>
+        </w:rPr>
+        <w:t xml:space="preserve"> </w:t>
+      </w:r>
+      <w:proofErr w:type="spellStart"/>
+      <w:r>
+        <w:rPr>
+          <w:lang w:val="en-US"/>
+        </w:rPr>
+        <w:t>sicurezza</w:t>
+      </w:r>
+      <w:proofErr w:type="spellEnd"/>
+      <w:r>
+        <w:rPr>
+          <w:lang w:val="en-US"/>
+        </w:rPr>
+        <w:t xml:space="preserve"> in </w:t>
+      </w:r>
+      <w:proofErr w:type="spellStart"/>
+      <w:r>
+        <w:rPr>
+          <w:lang w:val="en-US"/>
+        </w:rPr>
+        <w:t>cantiere</w:t>
+      </w:r>
+      <w:proofErr w:type="spellEnd"/>
+      <w:r>
+        <w:rPr>
+          <w:lang w:val="en-US"/>
+        </w:rPr>
+        <w:t xml:space="preserve"> e </w:t>
+      </w:r>
+      <w:proofErr w:type="spellStart"/>
+      <w:r>
+        <w:rPr>
+          <w:lang w:val="en-US"/>
+        </w:rPr>
+        <w:t>ai</w:t>
+      </w:r>
+      <w:proofErr w:type="spellEnd"/>
+      <w:r>
+        <w:rPr>
+          <w:lang w:val="en-US"/>
+        </w:rPr>
+        <w:t xml:space="preserve"> </w:t>
+      </w:r>
+      <w:proofErr w:type="spellStart"/>
+      <w:r>
+        <w:rPr>
+          <w:lang w:val="en-US"/>
+        </w:rPr>
+        <w:t>materiali</w:t>
+      </w:r>
+      <w:proofErr w:type="spellEnd"/>
+      <w:r>
+        <w:rPr>
+          <w:lang w:val="en-US"/>
+        </w:rPr>
+        <w:t xml:space="preserve"> di </w:t>
+      </w:r>
+      <w:proofErr w:type="spellStart"/>
+      <w:r>
+        <w:rPr>
+          <w:lang w:val="en-US"/>
+        </w:rPr>
+        <w:t>costruzione</w:t>
+      </w:r>
+      <w:proofErr w:type="spellEnd"/>
+      <w:r>
+        <w:rPr>
+          <w:lang w:val="en-US"/>
+        </w:rPr>
+        <w:t xml:space="preserve">. </w:t>
+      </w:r>
+      <w:proofErr w:type="spellStart"/>
+      <w:r>
+        <w:rPr>
+          <w:lang w:val="en-US"/>
+        </w:rPr>
+        <w:t>Offre</w:t>
+      </w:r>
+      <w:proofErr w:type="spellEnd"/>
+      <w:r>
+        <w:rPr>
+          <w:lang w:val="en-US"/>
+        </w:rPr>
+        <w:t xml:space="preserve"> </w:t>
+      </w:r>
+      <w:proofErr w:type="spellStart"/>
+      <w:r>
+        <w:rPr>
+          <w:lang w:val="en-US"/>
+        </w:rPr>
+        <w:t>inoltre</w:t>
+      </w:r>
+      <w:proofErr w:type="spellEnd"/>
+      <w:r>
+        <w:rPr>
+          <w:lang w:val="en-US"/>
+        </w:rPr>
+        <w:t xml:space="preserve"> </w:t>
+      </w:r>
+      <w:proofErr w:type="gramStart"/>
+      <w:r>
+        <w:rPr>
+          <w:lang w:val="en-US"/>
+        </w:rPr>
+        <w:t>un</w:t>
+      </w:r>
+      <w:proofErr w:type="gramEnd"/>
+      <w:r>
+        <w:rPr>
+          <w:lang w:val="en-US"/>
+        </w:rPr>
+        <w:t xml:space="preserve"> </w:t>
+      </w:r>
+      <w:proofErr w:type="spellStart"/>
+      <w:r>
+        <w:rPr>
+          <w:lang w:val="en-US"/>
+        </w:rPr>
+        <w:t>servizio</w:t>
+      </w:r>
+      <w:proofErr w:type="spellEnd"/>
+      <w:r>
+        <w:rPr>
+          <w:lang w:val="en-US"/>
+        </w:rPr>
+        <w:t xml:space="preserve"> </w:t>
+      </w:r>
+      <w:proofErr w:type="spellStart"/>
+      <w:r>
+        <w:rPr>
+          <w:lang w:val="en-US"/>
+        </w:rPr>
+        <w:t>completo</w:t>
+      </w:r>
+      <w:proofErr w:type="spellEnd"/>
+      <w:r>
+        <w:rPr>
+          <w:lang w:val="en-US"/>
+        </w:rPr>
+        <w:t xml:space="preserve"> </w:t>
+      </w:r>
+      <w:proofErr w:type="spellStart"/>
+      <w:r>
+        <w:rPr>
+          <w:lang w:val="en-US"/>
+        </w:rPr>
+        <w:t>che</w:t>
+      </w:r>
+      <w:proofErr w:type="spellEnd"/>
+      <w:r>
+        <w:rPr>
+          <w:lang w:val="en-US"/>
+        </w:rPr>
+        <w:t xml:space="preserve"> parte con la </w:t>
+      </w:r>
+      <w:proofErr w:type="spellStart"/>
+      <w:r>
+        <w:rPr>
+          <w:lang w:val="en-US"/>
+        </w:rPr>
+        <w:t>pianificazione</w:t>
+      </w:r>
+      <w:proofErr w:type="spellEnd"/>
+      <w:r>
+        <w:rPr>
+          <w:lang w:val="en-US"/>
+        </w:rPr>
+        <w:t xml:space="preserve"> e la </w:t>
+      </w:r>
+      <w:proofErr w:type="spellStart"/>
+      <w:r>
+        <w:rPr>
+          <w:lang w:val="en-US"/>
+        </w:rPr>
+        <w:t>consulenza</w:t>
+      </w:r>
+      <w:proofErr w:type="spellEnd"/>
+      <w:r>
+        <w:rPr>
+          <w:lang w:val="en-US"/>
+        </w:rPr>
+        <w:t xml:space="preserve">, </w:t>
+      </w:r>
+      <w:proofErr w:type="spellStart"/>
+      <w:r>
+        <w:rPr>
+          <w:lang w:val="en-US"/>
+        </w:rPr>
+        <w:t>passa</w:t>
+      </w:r>
+      <w:proofErr w:type="spellEnd"/>
+      <w:r>
+        <w:rPr>
+          <w:lang w:val="en-US"/>
+        </w:rPr>
+        <w:t xml:space="preserve"> per la </w:t>
+      </w:r>
+      <w:proofErr w:type="spellStart"/>
+      <w:r>
+        <w:rPr>
+          <w:lang w:val="en-US"/>
+        </w:rPr>
+        <w:t>progettazione</w:t>
+      </w:r>
+      <w:proofErr w:type="spellEnd"/>
+      <w:r>
+        <w:rPr>
+          <w:lang w:val="en-US"/>
+        </w:rPr>
+        <w:t xml:space="preserve"> del </w:t>
+      </w:r>
+      <w:proofErr w:type="spellStart"/>
+      <w:r>
+        <w:rPr>
+          <w:lang w:val="en-US"/>
+        </w:rPr>
+        <w:t>cantiere</w:t>
+      </w:r>
+      <w:proofErr w:type="spellEnd"/>
+      <w:r>
+        <w:rPr>
+          <w:lang w:val="en-US"/>
+        </w:rPr>
+        <w:t xml:space="preserve"> e </w:t>
+      </w:r>
+      <w:proofErr w:type="spellStart"/>
+      <w:r>
+        <w:rPr>
+          <w:lang w:val="en-US"/>
+        </w:rPr>
+        <w:t>prosegue</w:t>
+      </w:r>
+      <w:proofErr w:type="spellEnd"/>
+      <w:r>
+        <w:rPr>
+          <w:lang w:val="en-US"/>
+        </w:rPr>
+        <w:t xml:space="preserve"> con </w:t>
+      </w:r>
+      <w:proofErr w:type="spellStart"/>
+      <w:r>
+        <w:rPr>
+          <w:lang w:val="en-US"/>
+        </w:rPr>
+        <w:t>il</w:t>
+      </w:r>
+      <w:proofErr w:type="spellEnd"/>
+      <w:r>
+        <w:rPr>
+          <w:lang w:val="en-US"/>
+        </w:rPr>
+        <w:t xml:space="preserve"> </w:t>
+      </w:r>
+      <w:proofErr w:type="spellStart"/>
+      <w:r>
+        <w:rPr>
+          <w:lang w:val="en-US"/>
+        </w:rPr>
+        <w:t>coordinamento</w:t>
+      </w:r>
+      <w:proofErr w:type="spellEnd"/>
+      <w:r>
+        <w:rPr>
+          <w:lang w:val="en-US"/>
+        </w:rPr>
+        <w:t xml:space="preserve"> </w:t>
+      </w:r>
+      <w:proofErr w:type="spellStart"/>
+      <w:r>
+        <w:rPr>
+          <w:lang w:val="en-US"/>
+        </w:rPr>
+        <w:t>dei</w:t>
+      </w:r>
+      <w:proofErr w:type="spellEnd"/>
+      <w:r>
+        <w:rPr>
+          <w:lang w:val="en-US"/>
+        </w:rPr>
+        <w:t xml:space="preserve"> </w:t>
+      </w:r>
+      <w:proofErr w:type="spellStart"/>
+      <w:r>
+        <w:rPr>
+          <w:lang w:val="en-US"/>
+        </w:rPr>
+        <w:t>lavori</w:t>
+      </w:r>
+      <w:proofErr w:type="spellEnd"/>
+      <w:r>
+        <w:rPr>
+          <w:lang w:val="en-US"/>
+        </w:rPr>
+        <w:t xml:space="preserve"> in </w:t>
+      </w:r>
+      <w:proofErr w:type="spellStart"/>
+      <w:r>
+        <w:rPr>
+          <w:lang w:val="en-US"/>
+        </w:rPr>
+        <w:t>modo</w:t>
+      </w:r>
+      <w:proofErr w:type="spellEnd"/>
+      <w:r>
+        <w:rPr>
+          <w:lang w:val="en-US"/>
+        </w:rPr>
+        <w:t xml:space="preserve"> tale da </w:t>
+      </w:r>
+      <w:proofErr w:type="spellStart"/>
+      <w:r>
+        <w:rPr>
+          <w:lang w:val="en-US"/>
+        </w:rPr>
+        <w:t>posizionarsi</w:t>
+      </w:r>
+      <w:proofErr w:type="spellEnd"/>
+      <w:r>
+        <w:rPr>
+          <w:lang w:val="en-US"/>
+        </w:rPr>
+        <w:t xml:space="preserve"> come </w:t>
+      </w:r>
+      <w:proofErr w:type="spellStart"/>
+      <w:r>
+        <w:rPr>
+          <w:lang w:val="en-US"/>
+        </w:rPr>
+        <w:t>referente</w:t>
+      </w:r>
+      <w:proofErr w:type="spellEnd"/>
+      <w:r>
+        <w:rPr>
+          <w:lang w:val="en-US"/>
+        </w:rPr>
+        <w:t xml:space="preserve"> a cui </w:t>
+      </w:r>
+      <w:proofErr w:type="spellStart"/>
+      <w:r>
+        <w:rPr>
+          <w:lang w:val="en-US"/>
+        </w:rPr>
+        <w:t>rivolgersi</w:t>
+      </w:r>
+      <w:proofErr w:type="spellEnd"/>
+      <w:r>
+        <w:rPr>
+          <w:lang w:val="en-US"/>
+        </w:rPr>
+        <w:t xml:space="preserve"> </w:t>
+      </w:r>
+      <w:proofErr w:type="spellStart"/>
+      <w:r>
+        <w:rPr>
+          <w:lang w:val="en-US"/>
+        </w:rPr>
+        <w:t>durante</w:t>
+      </w:r>
+      <w:proofErr w:type="spellEnd"/>
+      <w:r>
+        <w:rPr>
+          <w:lang w:val="en-US"/>
+        </w:rPr>
+        <w:t xml:space="preserve"> la </w:t>
+      </w:r>
+      <w:proofErr w:type="spellStart"/>
+      <w:r>
+        <w:rPr>
+          <w:lang w:val="en-US"/>
+        </w:rPr>
+        <w:t>realizzazione</w:t>
+      </w:r>
+      <w:proofErr w:type="spellEnd"/>
+      <w:r>
+        <w:rPr>
+          <w:lang w:val="en-US"/>
+        </w:rPr>
+        <w:t xml:space="preserve"> del </w:t>
+      </w:r>
+      <w:proofErr w:type="spellStart"/>
+      <w:r>
+        <w:rPr>
+          <w:lang w:val="en-US"/>
+        </w:rPr>
+        <w:t>lavoro</w:t>
+      </w:r>
+      <w:proofErr w:type="spellEnd"/>
+      <w:r>
+        <w:rPr>
+          <w:lang w:val="en-US"/>
+        </w:rPr>
+        <w:t xml:space="preserve">. </w:t>
+      </w:r>
+      <w:proofErr w:type="spellStart"/>
+      <w:r>
+        <w:rPr>
+          <w:lang w:val="en-US"/>
+        </w:rPr>
+        <w:t>L’impresa</w:t>
+      </w:r>
+      <w:proofErr w:type="spellEnd"/>
+      <w:r>
+        <w:rPr>
+          <w:lang w:val="en-US"/>
+        </w:rPr>
+        <w:t xml:space="preserve"> è </w:t>
+      </w:r>
+      <w:proofErr w:type="gramStart"/>
+      <w:r>
+        <w:rPr>
+          <w:lang w:val="en-US"/>
+        </w:rPr>
+        <w:t>un</w:t>
+      </w:r>
+      <w:proofErr w:type="gramEnd"/>
+      <w:r>
+        <w:rPr>
+          <w:lang w:val="en-US"/>
+        </w:rPr>
+        <w:t xml:space="preserve"> </w:t>
+      </w:r>
+      <w:proofErr w:type="spellStart"/>
+      <w:r>
+        <w:rPr>
+          <w:lang w:val="en-US"/>
+        </w:rPr>
+        <w:t>ottimo</w:t>
+      </w:r>
+      <w:proofErr w:type="spellEnd"/>
+      <w:r>
+        <w:rPr>
+          <w:lang w:val="en-US"/>
+        </w:rPr>
+        <w:t xml:space="preserve"> partner </w:t>
+      </w:r>
+      <w:proofErr w:type="spellStart"/>
+      <w:r>
+        <w:rPr>
+          <w:lang w:val="en-US"/>
+        </w:rPr>
+        <w:t>strategico</w:t>
+      </w:r>
+      <w:proofErr w:type="spellEnd"/>
+      <w:r>
+        <w:rPr>
+          <w:lang w:val="en-US"/>
+        </w:rPr>
+        <w:t xml:space="preserve">, </w:t>
+      </w:r>
+      <w:proofErr w:type="spellStart"/>
+      <w:r>
+        <w:rPr>
+          <w:lang w:val="en-US"/>
+        </w:rPr>
+        <w:t>si</w:t>
+      </w:r>
+      <w:proofErr w:type="spellEnd"/>
+      <w:r>
+        <w:rPr>
+          <w:lang w:val="en-US"/>
+        </w:rPr>
+        <w:t xml:space="preserve"> pone come </w:t>
+      </w:r>
+      <w:proofErr w:type="spellStart"/>
+      <w:r>
+        <w:rPr>
+          <w:lang w:val="en-US"/>
+        </w:rPr>
+        <w:t>interlocutore</w:t>
+      </w:r>
+      <w:proofErr w:type="spellEnd"/>
+      <w:r>
+        <w:rPr>
+          <w:lang w:val="en-US"/>
+        </w:rPr>
+        <w:t xml:space="preserve"> per la </w:t>
+      </w:r>
+      <w:proofErr w:type="spellStart"/>
+      <w:r>
+        <w:rPr>
+          <w:lang w:val="en-US"/>
+        </w:rPr>
+        <w:t>manutenzione</w:t>
+      </w:r>
+      <w:proofErr w:type="spellEnd"/>
+      <w:r>
+        <w:rPr>
+          <w:lang w:val="en-US"/>
+        </w:rPr>
+        <w:t xml:space="preserve"> di </w:t>
+      </w:r>
+      <w:proofErr w:type="spellStart"/>
+      <w:r>
+        <w:rPr>
+          <w:lang w:val="en-US"/>
+        </w:rPr>
+        <w:t>edifici</w:t>
+      </w:r>
+      <w:proofErr w:type="spellEnd"/>
+      <w:r>
+        <w:rPr>
+          <w:lang w:val="en-US"/>
+        </w:rPr>
+        <w:t xml:space="preserve"> </w:t>
+      </w:r>
+      <w:proofErr w:type="spellStart"/>
+      <w:r>
+        <w:rPr>
+          <w:lang w:val="en-US"/>
+        </w:rPr>
+        <w:t>esistenti</w:t>
+      </w:r>
+      <w:proofErr w:type="spellEnd"/>
+      <w:r>
+        <w:rPr>
+          <w:lang w:val="en-US"/>
+        </w:rPr>
+        <w:t xml:space="preserve"> </w:t>
+      </w:r>
+      <w:proofErr w:type="spellStart"/>
+      <w:r>
+        <w:rPr>
+          <w:lang w:val="en-US"/>
+        </w:rPr>
+        <w:t>diventando</w:t>
+      </w:r>
+      <w:proofErr w:type="spellEnd"/>
+      <w:r>
+        <w:rPr>
+          <w:lang w:val="en-US"/>
+        </w:rPr>
+        <w:t xml:space="preserve"> </w:t>
+      </w:r>
+      <w:proofErr w:type="spellStart"/>
+      <w:r>
+        <w:rPr>
+          <w:lang w:val="en-US"/>
+        </w:rPr>
+        <w:t>punto</w:t>
+      </w:r>
+      <w:proofErr w:type="spellEnd"/>
+      <w:r>
+        <w:rPr>
+          <w:lang w:val="en-US"/>
+        </w:rPr>
+        <w:t xml:space="preserve"> di </w:t>
+      </w:r>
+      <w:proofErr w:type="spellStart"/>
+      <w:r>
+        <w:rPr>
+          <w:lang w:val="en-US"/>
+        </w:rPr>
+        <w:t>incontro</w:t>
+      </w:r>
+      <w:proofErr w:type="spellEnd"/>
+      <w:r>
+        <w:rPr>
+          <w:lang w:val="en-US"/>
+        </w:rPr>
+        <w:t xml:space="preserve"> </w:t>
+      </w:r>
+      <w:proofErr w:type="spellStart"/>
+      <w:r>
+        <w:rPr>
+          <w:lang w:val="en-US"/>
+        </w:rPr>
+        <w:t>tra</w:t>
+      </w:r>
+      <w:proofErr w:type="spellEnd"/>
+      <w:r>
+        <w:rPr>
+          <w:lang w:val="en-US"/>
+        </w:rPr>
+        <w:t xml:space="preserve"> le </w:t>
+      </w:r>
+      <w:proofErr w:type="spellStart"/>
+      <w:r>
+        <w:rPr>
+          <w:lang w:val="en-US"/>
+        </w:rPr>
+        <w:t>esigenze</w:t>
+      </w:r>
+      <w:proofErr w:type="spellEnd"/>
+      <w:r>
+        <w:rPr>
+          <w:lang w:val="en-US"/>
+        </w:rPr>
+        <w:t xml:space="preserve"> del </w:t>
+      </w:r>
+      <w:proofErr w:type="spellStart"/>
+      <w:r>
+        <w:rPr>
+          <w:lang w:val="en-US"/>
+        </w:rPr>
+        <w:t>committente</w:t>
+      </w:r>
+      <w:proofErr w:type="spellEnd"/>
+      <w:r>
+        <w:rPr>
+          <w:lang w:val="en-US"/>
+        </w:rPr>
+        <w:t xml:space="preserve"> e la </w:t>
+      </w:r>
+      <w:proofErr w:type="spellStart"/>
+      <w:r>
+        <w:rPr>
+          <w:lang w:val="en-US"/>
+        </w:rPr>
+        <w:t>tempestività</w:t>
+      </w:r>
+      <w:proofErr w:type="spellEnd"/>
+      <w:r>
+        <w:rPr>
+          <w:lang w:val="en-US"/>
+        </w:rPr>
+        <w:t xml:space="preserve"> </w:t>
+      </w:r>
+      <w:proofErr w:type="spellStart"/>
+      <w:r>
+        <w:rPr>
+          <w:lang w:val="en-US"/>
+        </w:rPr>
+        <w:t>dell’intervento</w:t>
+      </w:r>
+      <w:proofErr w:type="spellEnd"/>
+      <w:r>
+        <w:rPr>
+          <w:lang w:val="en-US"/>
+        </w:rPr>
+        <w:t xml:space="preserve">. Grazie </w:t>
+      </w:r>
+      <w:proofErr w:type="spellStart"/>
+      <w:r>
+        <w:rPr>
+          <w:lang w:val="en-US"/>
+        </w:rPr>
+        <w:t>ai</w:t>
+      </w:r>
+      <w:proofErr w:type="spellEnd"/>
+      <w:r>
+        <w:rPr>
+          <w:lang w:val="en-US"/>
+        </w:rPr>
+        <w:t xml:space="preserve"> </w:t>
+      </w:r>
+      <w:proofErr w:type="spellStart"/>
+      <w:r>
+        <w:rPr>
+          <w:lang w:val="en-US"/>
+        </w:rPr>
+        <w:t>mezzi</w:t>
+      </w:r>
+      <w:proofErr w:type="spellEnd"/>
+      <w:r>
+        <w:rPr>
+          <w:lang w:val="en-US"/>
+        </w:rPr>
+        <w:t xml:space="preserve"> di cui dispone </w:t>
+      </w:r>
+      <w:proofErr w:type="spellStart"/>
+      <w:r>
+        <w:rPr>
+          <w:lang w:val="en-US"/>
+        </w:rPr>
+        <w:t>riesce</w:t>
+      </w:r>
+      <w:proofErr w:type="spellEnd"/>
+      <w:r>
+        <w:rPr>
+          <w:lang w:val="en-US"/>
+        </w:rPr>
+        <w:t xml:space="preserve"> a </w:t>
+      </w:r>
+      <w:proofErr w:type="spellStart"/>
+      <w:r>
+        <w:rPr>
+          <w:lang w:val="en-US"/>
+        </w:rPr>
+        <w:t>garantire</w:t>
+      </w:r>
+      <w:proofErr w:type="spellEnd"/>
+      <w:r>
+        <w:rPr>
+          <w:lang w:val="en-US"/>
+        </w:rPr>
+        <w:t xml:space="preserve"> </w:t>
+      </w:r>
+      <w:proofErr w:type="spellStart"/>
+      <w:r>
+        <w:rPr>
+          <w:lang w:val="en-US"/>
+        </w:rPr>
+        <w:t>alte</w:t>
+      </w:r>
+      <w:proofErr w:type="spellEnd"/>
+      <w:r>
+        <w:rPr>
+          <w:lang w:val="en-US"/>
+        </w:rPr>
+        <w:t xml:space="preserve"> performance in tempi </w:t>
+      </w:r>
+      <w:proofErr w:type="spellStart"/>
+      <w:r>
+        <w:rPr>
+          <w:lang w:val="en-US"/>
+        </w:rPr>
+        <w:t>ottimali</w:t>
+      </w:r>
+      <w:proofErr w:type="spellEnd"/>
+      <w:r>
+        <w:rPr>
+          <w:lang w:val="en-US"/>
+        </w:rPr>
+        <w:t>.</w:t>
+      </w:r>
+    </w:p>
+    <w:p>
+      <w:pPr>
+        <w:rPr>
+          <w:lang w:val="en-US"/>
+        </w:rPr>
+      </w:pPr>
+    </w:p>
+    <w:p>
+      <w:pPr>
+        <w:rPr>
+          <w:b/>
+          <w:sz w:val="24"/>
+          <w:u w:val="single"/>
+        </w:rPr>
+      </w:pPr>
+      <w:r>
+        <w:rPr>
+          <w:b/>
+          <w:sz w:val="24"/>
+          <w:u w:val="single"/>
+        </w:rPr>
         <w:t>EDILIZIA INDUSTRIALE</w:t>
       </w:r>
     </w:p>
@@ -1592,6 +1642,7 @@
           <w:sz w:val="24"/>
           <w:u w:val="single"/>
         </w:rPr>
+        <w:lastRenderedPageBreak/>
         <w:t>EDILIZIA PRIVATA</w:t>
       </w:r>
     </w:p>
@@ -2037,7 +2088,6 @@
           <w:sz w:val="24"/>
           <w:u w:val="single"/>
         </w:rPr>
-        <w:lastRenderedPageBreak/>
         <w:t>OPERE STRADALI</w:t>
       </w:r>
     </w:p>
@@ -4632,6 +4682,8 @@
           <w:lang w:val="en-US"/>
         </w:rPr>
       </w:pPr>
+      <w:bookmarkStart w:id="0" w:name="_GoBack"/>
+      <w:bookmarkEnd w:id="0"/>
       <w:r>
         <w:rPr>
           <w:b/>
@@ -4652,6 +4704,7 @@
         <w:rPr>
           <w:lang w:val="en-US"/>
         </w:rPr>
+        <w:lastRenderedPageBreak/>
         <w:t xml:space="preserve">La CO.VER. </w:t>
       </w:r>
       <w:proofErr w:type="spellStart"/>
@@ -5132,7 +5185,6 @@
           <w:u w:val="single"/>
           <w:lang w:val="en-US"/>
         </w:rPr>
-        <w:lastRenderedPageBreak/>
         <w:t>AUTOMEZZI</w:t>
       </w:r>
     </w:p>
@@ -5498,6 +5550,7 @@
           <w:sz w:val="24"/>
           <w:u w:val="single"/>
         </w:rPr>
+        <w:lastRenderedPageBreak/>
         <w:t>CONTATTI</w:t>
       </w:r>
     </w:p>
@@ -5544,9 +5597,100 @@
         <w:br/>
         <w:t>SDI - SUBM70N</w:t>
       </w:r>
-      <w:bookmarkStart w:id="0" w:name="_GoBack"/>
-      <w:bookmarkEnd w:id="0"/>
     </w:p>
+    <w:p/>
+    <w:p/>
+    <w:p>
+      <w:r>
+        <w:t xml:space="preserve">Dalle ceneri della CALES Costruzioni </w:t>
+      </w:r>
+      <w:proofErr w:type="spellStart"/>
+      <w:r>
+        <w:t>srl</w:t>
+      </w:r>
+      <w:proofErr w:type="spellEnd"/>
+      <w:r>
+        <w:t xml:space="preserve"> nasce la CO.VER. </w:t>
+      </w:r>
+      <w:proofErr w:type="spellStart"/>
+      <w:r>
+        <w:t>Srl</w:t>
+      </w:r>
+      <w:proofErr w:type="spellEnd"/>
+      <w:r>
+        <w:t xml:space="preserve"> — Costruzioni </w:t>
+      </w:r>
+      <w:proofErr w:type="spellStart"/>
+      <w:r>
+        <w:t>Verrengia</w:t>
+      </w:r>
+      <w:proofErr w:type="spellEnd"/>
+      <w:r>
+        <w:t>. Con un patrimonio di oltre vent'anni di esperienza, l'azienda si sposta a Santa Maria Capua Vetere (CE) per strutturarsi con una nuova iden</w:t>
+      </w:r>
+      <w:r>
+        <w:t>tità e un organico qualificato, nonché, ad una nuova e</w:t>
+      </w:r>
+      <w:r>
+        <w:t xml:space="preserve"> profonda conoscenza delle innumerevoli innovazioni legate all'edilizia, </w:t>
+      </w:r>
+      <w:r>
+        <w:t>al</w:t>
+      </w:r>
+      <w:r>
+        <w:t xml:space="preserve">l'analisi approfondita del mercato e del suo andamento, </w:t>
+      </w:r>
+      <w:r>
+        <w:t>al</w:t>
+      </w:r>
+      <w:r>
+        <w:t>le procedure lavorative e produttive in sintonia con i più recenti concetti</w:t>
+      </w:r>
+      <w:r>
+        <w:t xml:space="preserve"> di sicurezza e</w:t>
+      </w:r>
+      <w:r>
+        <w:t xml:space="preserve"> qualità globale.</w:t>
+      </w:r>
+      <w:r>
+        <w:t xml:space="preserve"> </w:t>
+      </w:r>
+    </w:p>
+    <w:p>
+      <w:r>
+        <w:t xml:space="preserve">Forti di quasi quarant'anni di esperienza diretta nel settore, la CO.VER </w:t>
+      </w:r>
+      <w:proofErr w:type="spellStart"/>
+      <w:r>
+        <w:t>srl</w:t>
+      </w:r>
+      <w:proofErr w:type="spellEnd"/>
+      <w:r>
+        <w:t xml:space="preserve"> conta oggi oltre 50 tra tecnici e operai specializzati, un parco macchine con più di 40 automezzi e centinaia di opere realizzate su tutto il territorio nazionale. Una storia fatta di competenza, sicurezza e affidabilità al servizio di grandi committenti pubblici e privati, </w:t>
+      </w:r>
+      <w:r>
+        <w:t xml:space="preserve">che la portano </w:t>
+      </w:r>
+      <w:r>
+        <w:t>ad ampliare</w:t>
+      </w:r>
+      <w:r>
+        <w:t xml:space="preserve"> la propria operatività ai settori del trasporto, della logistica e della gestione ambientale</w:t>
+      </w:r>
+      <w:r>
+        <w:t>,</w:t>
+      </w:r>
+      <w:r>
+        <w:t xml:space="preserve"> </w:t>
+      </w:r>
+      <w:r>
+        <w:t>collocando</w:t>
+      </w:r>
+      <w:r>
+        <w:t xml:space="preserve"> l'impresa in una posizione d'avanguardia.</w:t>
+      </w:r>
+    </w:p>
+    <w:p/>
     <w:sectPr>
       <w:pgSz w:w="11906" w:h="16838"/>
       <w:pgMar w:top="1417" w:right="1134" w:bottom="1134" w:left="1134" w:header="708" w:footer="708" w:gutter="0"/>

</xml_diff>

<commit_message>
salva il lavoro di oggi
</commit_message>
<xml_diff>
--- a/asset/documenti/cover-profilo.docx
+++ b/asset/documenti/cover-profilo.docx
@@ -1231,6 +1231,8 @@
         </w:rPr>
         <w:t>EDILIZIA INDUSTRIALE</w:t>
       </w:r>
+      <w:bookmarkStart w:id="0" w:name="_GoBack"/>
+      <w:bookmarkEnd w:id="0"/>
     </w:p>
     <w:p>
       <w:pPr>
@@ -3637,9 +3639,15 @@
         <w:rPr>
           <w:lang w:val="en-US"/>
         </w:rPr>
-        <w:t>abilitazioni:</w:t>
-      </w:r>
-      <w:proofErr w:type="spellEnd"/>
+        <w:t>abilitazioni</w:t>
+      </w:r>
+      <w:proofErr w:type="spellEnd"/>
+      <w:r>
+        <w:rPr>
+          <w:lang w:val="en-US"/>
+        </w:rPr>
+        <w:t>:</w:t>
+      </w:r>
     </w:p>
     <w:p>
       <w:pPr>
@@ -3848,7 +3856,14 @@
         <w:rPr>
           <w:lang w:val="en-US"/>
         </w:rPr>
-        <w:t>rifiuti;</w:t>
+        <w:t>rifiuti</w:t>
+      </w:r>
+      <w:proofErr w:type="spellEnd"/>
+      <w:r>
+        <w:rPr>
+          <w:lang w:val="en-US"/>
+        </w:rPr>
+        <w:t>;</w:t>
       </w:r>
     </w:p>
     <w:p>
@@ -3862,6 +3877,7 @@
           <w:lang w:val="en-US"/>
         </w:rPr>
       </w:pPr>
+      <w:proofErr w:type="spellStart"/>
       <w:r>
         <w:rPr>
           <w:lang w:val="en-US"/>
@@ -3889,7 +3905,6 @@
         </w:rPr>
         <w:t>.</w:t>
       </w:r>
-      <w:proofErr w:type="spellStart"/>
     </w:p>
     <w:p>
       <w:pPr>
@@ -3902,6 +3917,7 @@
           <w:lang w:val="en-US"/>
         </w:rPr>
       </w:pPr>
+      <w:proofErr w:type="spellStart"/>
       <w:r>
         <w:rPr>
           <w:b/>
@@ -3990,7 +4006,14 @@
         <w:rPr>
           <w:lang w:val="en-US"/>
         </w:rPr>
-        <w:t>pericolosi;</w:t>
+        <w:t>pericolosi</w:t>
+      </w:r>
+      <w:proofErr w:type="spellEnd"/>
+      <w:r>
+        <w:rPr>
+          <w:lang w:val="en-US"/>
+        </w:rPr>
+        <w:t>;</w:t>
       </w:r>
     </w:p>
     <w:p>
@@ -4004,6 +4027,7 @@
           <w:lang w:val="en-US"/>
         </w:rPr>
       </w:pPr>
+      <w:proofErr w:type="spellStart"/>
       <w:r>
         <w:rPr>
           <w:lang w:val="en-US"/>
@@ -4085,14 +4109,7 @@
         <w:rPr>
           <w:lang w:val="en-US"/>
         </w:rPr>
-        <w:t xml:space="preserve"> a 3.000 </w:t>
-      </w:r>
-      <w:proofErr w:type="spellStart"/>
-      <w:r>
-        <w:rPr>
-          <w:lang w:val="en-US"/>
-        </w:rPr>
-        <w:t>t.</w:t>
+        <w:t xml:space="preserve"> a 3.000 t.</w:t>
       </w:r>
     </w:p>
     <w:p>
@@ -4106,6 +4123,7 @@
           <w:lang w:val="en-US"/>
         </w:rPr>
       </w:pPr>
+      <w:proofErr w:type="spellStart"/>
       <w:r>
         <w:rPr>
           <w:b/>
@@ -4180,7 +4198,14 @@
         <w:rPr>
           <w:lang w:val="en-US"/>
         </w:rPr>
-        <w:t>pericolosi;</w:t>
+        <w:t>pericolosi</w:t>
+      </w:r>
+      <w:proofErr w:type="spellEnd"/>
+      <w:r>
+        <w:rPr>
+          <w:lang w:val="en-US"/>
+        </w:rPr>
+        <w:t>;</w:t>
       </w:r>
     </w:p>
     <w:p>
@@ -4194,6 +4219,7 @@
           <w:lang w:val="en-US"/>
         </w:rPr>
       </w:pPr>
+      <w:proofErr w:type="spellStart"/>
       <w:r>
         <w:rPr>
           <w:lang w:val="en-US"/>
@@ -4275,14 +4301,7 @@
         <w:rPr>
           <w:lang w:val="en-US"/>
         </w:rPr>
-        <w:t xml:space="preserve"> a 3.000 </w:t>
-      </w:r>
-      <w:proofErr w:type="spellStart"/>
-      <w:r>
-        <w:rPr>
-          <w:lang w:val="en-US"/>
-        </w:rPr>
-        <w:t>t.</w:t>
+        <w:t xml:space="preserve"> a 3.000 t.</w:t>
       </w:r>
     </w:p>
     <w:p>
@@ -4296,6 +4315,7 @@
           <w:lang w:val="en-US"/>
         </w:rPr>
       </w:pPr>
+      <w:proofErr w:type="spellStart"/>
       <w:r>
         <w:rPr>
           <w:b/>
@@ -4420,7 +4440,14 @@
         <w:rPr>
           <w:lang w:val="en-US"/>
         </w:rPr>
-        <w:t>stessi;</w:t>
+        <w:t>stessi</w:t>
+      </w:r>
+      <w:proofErr w:type="spellEnd"/>
+      <w:r>
+        <w:rPr>
+          <w:lang w:val="en-US"/>
+        </w:rPr>
+        <w:t>;</w:t>
       </w:r>
     </w:p>
     <w:p>
@@ -4434,6 +4461,7 @@
           <w:lang w:val="en-US"/>
         </w:rPr>
       </w:pPr>
+      <w:proofErr w:type="spellStart"/>
       <w:r>
         <w:rPr>
           <w:lang w:val="en-US"/>
@@ -4549,14 +4577,7 @@
         <w:rPr>
           <w:lang w:val="en-US"/>
         </w:rPr>
-        <w:t xml:space="preserve"> a 15.000 </w:t>
-      </w:r>
-      <w:proofErr w:type="spellStart"/>
-      <w:r>
-        <w:rPr>
-          <w:lang w:val="en-US"/>
-        </w:rPr>
-        <w:t>t.</w:t>
+        <w:t xml:space="preserve"> a 15.000 t.</w:t>
       </w:r>
     </w:p>
     <w:p>
@@ -4570,6 +4591,7 @@
           <w:lang w:val="en-US"/>
         </w:rPr>
       </w:pPr>
+      <w:proofErr w:type="spellStart"/>
       <w:r>
         <w:rPr>
           <w:b/>
@@ -4612,6 +4634,7 @@
         </w:rPr>
         <w:t>siti</w:t>
       </w:r>
+      <w:proofErr w:type="spellEnd"/>
     </w:p>
     <w:p>
       <w:pPr>
@@ -4624,6 +4647,7 @@
           <w:lang w:val="en-US"/>
         </w:rPr>
       </w:pPr>
+      <w:proofErr w:type="spellStart"/>
       <w:r>
         <w:rPr>
           <w:lang w:val="en-US"/>
@@ -4682,471 +4706,13 @@
           <w:lang w:val="en-US"/>
         </w:rPr>
       </w:pPr>
-      <w:bookmarkStart w:id="0" w:name="_GoBack"/>
-      <w:bookmarkEnd w:id="0"/>
-      <w:r>
-        <w:rPr>
-          <w:b/>
-          <w:sz w:val="24"/>
-          <w:u w:val="single"/>
-          <w:lang w:val="en-US"/>
-        </w:rPr>
-        <w:t>SOLLEVAMENTI</w:t>
-      </w:r>
     </w:p>
     <w:p>
       <w:pPr>
         <w:rPr>
-          <w:lang w:val="en-US"/>
-        </w:rPr>
-      </w:pPr>
-      <w:r>
-        <w:rPr>
-          <w:lang w:val="en-US"/>
-        </w:rPr>
-        <w:lastRenderedPageBreak/>
-        <w:t xml:space="preserve">La CO.VER. </w:t>
-      </w:r>
-      <w:proofErr w:type="spellStart"/>
-      <w:proofErr w:type="gramStart"/>
-      <w:r>
-        <w:rPr>
-          <w:lang w:val="en-US"/>
-        </w:rPr>
-        <w:t>srl</w:t>
-      </w:r>
-      <w:proofErr w:type="spellEnd"/>
-      <w:proofErr w:type="gramEnd"/>
-      <w:r>
-        <w:rPr>
-          <w:lang w:val="en-US"/>
-        </w:rPr>
-        <w:t xml:space="preserve"> con </w:t>
-      </w:r>
-      <w:proofErr w:type="spellStart"/>
-      <w:r>
-        <w:rPr>
-          <w:lang w:val="en-US"/>
-        </w:rPr>
-        <w:t>passione</w:t>
-      </w:r>
-      <w:proofErr w:type="spellEnd"/>
-      <w:r>
-        <w:rPr>
-          <w:lang w:val="en-US"/>
-        </w:rPr>
-        <w:t xml:space="preserve"> e </w:t>
-      </w:r>
-      <w:proofErr w:type="spellStart"/>
-      <w:r>
-        <w:rPr>
-          <w:lang w:val="en-US"/>
-        </w:rPr>
-        <w:t>dedizione</w:t>
-      </w:r>
-      <w:proofErr w:type="spellEnd"/>
-      <w:r>
-        <w:rPr>
-          <w:lang w:val="en-US"/>
-        </w:rPr>
-        <w:t xml:space="preserve"> </w:t>
-      </w:r>
-      <w:proofErr w:type="spellStart"/>
-      <w:r>
-        <w:rPr>
-          <w:lang w:val="en-US"/>
-        </w:rPr>
-        <w:t>si</w:t>
-      </w:r>
-      <w:proofErr w:type="spellEnd"/>
-      <w:r>
-        <w:rPr>
-          <w:lang w:val="en-US"/>
-        </w:rPr>
-        <w:t xml:space="preserve"> è </w:t>
-      </w:r>
-      <w:proofErr w:type="spellStart"/>
-      <w:r>
-        <w:rPr>
-          <w:lang w:val="en-US"/>
-        </w:rPr>
-        <w:t>specializzata</w:t>
-      </w:r>
-      <w:proofErr w:type="spellEnd"/>
-      <w:r>
-        <w:rPr>
-          <w:lang w:val="en-US"/>
-        </w:rPr>
-        <w:t xml:space="preserve"> </w:t>
-      </w:r>
-      <w:proofErr w:type="spellStart"/>
-      <w:r>
-        <w:rPr>
-          <w:lang w:val="en-US"/>
-        </w:rPr>
-        <w:t>negli</w:t>
-      </w:r>
-      <w:proofErr w:type="spellEnd"/>
-      <w:r>
-        <w:rPr>
-          <w:lang w:val="en-US"/>
-        </w:rPr>
-        <w:t xml:space="preserve"> </w:t>
-      </w:r>
-      <w:proofErr w:type="spellStart"/>
-      <w:r>
-        <w:rPr>
-          <w:lang w:val="en-US"/>
-        </w:rPr>
-        <w:t>ultimi</w:t>
-      </w:r>
-      <w:proofErr w:type="spellEnd"/>
-      <w:r>
-        <w:rPr>
-          <w:lang w:val="en-US"/>
-        </w:rPr>
-        <w:t xml:space="preserve"> </w:t>
-      </w:r>
-      <w:proofErr w:type="spellStart"/>
-      <w:r>
-        <w:rPr>
-          <w:lang w:val="en-US"/>
-        </w:rPr>
-        <w:t>anni</w:t>
-      </w:r>
-      <w:proofErr w:type="spellEnd"/>
-      <w:r>
-        <w:rPr>
-          <w:lang w:val="en-US"/>
-        </w:rPr>
-        <w:t xml:space="preserve"> </w:t>
-      </w:r>
-      <w:proofErr w:type="spellStart"/>
-      <w:r>
-        <w:rPr>
-          <w:lang w:val="en-US"/>
-        </w:rPr>
-        <w:t>nel</w:t>
-      </w:r>
-      <w:proofErr w:type="spellEnd"/>
-      <w:r>
-        <w:rPr>
-          <w:lang w:val="en-US"/>
-        </w:rPr>
-        <w:t xml:space="preserve"> </w:t>
-      </w:r>
-      <w:proofErr w:type="spellStart"/>
-      <w:r>
-        <w:rPr>
-          <w:lang w:val="en-US"/>
-        </w:rPr>
-        <w:t>servizio</w:t>
-      </w:r>
-      <w:proofErr w:type="spellEnd"/>
-      <w:r>
-        <w:rPr>
-          <w:lang w:val="en-US"/>
-        </w:rPr>
-        <w:t xml:space="preserve"> del </w:t>
-      </w:r>
-      <w:proofErr w:type="spellStart"/>
-      <w:r>
-        <w:rPr>
-          <w:lang w:val="en-US"/>
-        </w:rPr>
-        <w:t>sollevamento</w:t>
-      </w:r>
-      <w:proofErr w:type="spellEnd"/>
-      <w:r>
-        <w:rPr>
-          <w:lang w:val="en-US"/>
-        </w:rPr>
-        <w:t xml:space="preserve"> con </w:t>
-      </w:r>
-      <w:proofErr w:type="spellStart"/>
-      <w:r>
-        <w:rPr>
-          <w:lang w:val="en-US"/>
-        </w:rPr>
-        <w:t>attrezzature</w:t>
-      </w:r>
-      <w:proofErr w:type="spellEnd"/>
-      <w:r>
-        <w:rPr>
-          <w:lang w:val="en-US"/>
-        </w:rPr>
-        <w:t xml:space="preserve"> </w:t>
-      </w:r>
-      <w:proofErr w:type="spellStart"/>
-      <w:r>
-        <w:rPr>
-          <w:lang w:val="en-US"/>
-        </w:rPr>
-        <w:t>all’avanguardia</w:t>
-      </w:r>
-      <w:proofErr w:type="spellEnd"/>
-      <w:r>
-        <w:rPr>
-          <w:lang w:val="en-US"/>
-        </w:rPr>
-        <w:t xml:space="preserve">, </w:t>
-      </w:r>
-      <w:proofErr w:type="spellStart"/>
-      <w:r>
-        <w:rPr>
-          <w:lang w:val="en-US"/>
-        </w:rPr>
-        <w:t>attraverso</w:t>
-      </w:r>
-      <w:proofErr w:type="spellEnd"/>
-      <w:r>
-        <w:rPr>
-          <w:lang w:val="en-US"/>
-        </w:rPr>
-        <w:t xml:space="preserve"> </w:t>
-      </w:r>
-      <w:proofErr w:type="spellStart"/>
-      <w:r>
-        <w:rPr>
-          <w:lang w:val="en-US"/>
-        </w:rPr>
-        <w:t>il</w:t>
-      </w:r>
-      <w:proofErr w:type="spellEnd"/>
-      <w:r>
-        <w:rPr>
-          <w:lang w:val="en-US"/>
-        </w:rPr>
-        <w:t xml:space="preserve"> </w:t>
-      </w:r>
-      <w:proofErr w:type="spellStart"/>
-      <w:r>
-        <w:rPr>
-          <w:lang w:val="en-US"/>
-        </w:rPr>
-        <w:t>proprio</w:t>
-      </w:r>
-      <w:proofErr w:type="spellEnd"/>
-      <w:r>
-        <w:rPr>
-          <w:lang w:val="en-US"/>
-        </w:rPr>
-        <w:t xml:space="preserve"> </w:t>
-      </w:r>
-      <w:proofErr w:type="spellStart"/>
-      <w:r>
-        <w:rPr>
-          <w:lang w:val="en-US"/>
-        </w:rPr>
-        <w:t>personale</w:t>
-      </w:r>
-      <w:proofErr w:type="spellEnd"/>
-      <w:r>
-        <w:rPr>
-          <w:lang w:val="en-US"/>
-        </w:rPr>
-        <w:t xml:space="preserve"> </w:t>
-      </w:r>
-      <w:proofErr w:type="spellStart"/>
-      <w:r>
-        <w:rPr>
-          <w:lang w:val="en-US"/>
-        </w:rPr>
-        <w:t>qualificato</w:t>
-      </w:r>
-      <w:proofErr w:type="spellEnd"/>
-      <w:r>
-        <w:rPr>
-          <w:lang w:val="en-US"/>
-        </w:rPr>
-        <w:t xml:space="preserve"> e di </w:t>
-      </w:r>
-      <w:proofErr w:type="spellStart"/>
-      <w:r>
-        <w:rPr>
-          <w:lang w:val="en-US"/>
-        </w:rPr>
-        <w:t>altissima</w:t>
-      </w:r>
-      <w:proofErr w:type="spellEnd"/>
-      <w:r>
-        <w:rPr>
-          <w:lang w:val="en-US"/>
-        </w:rPr>
-        <w:t xml:space="preserve"> </w:t>
-      </w:r>
-      <w:proofErr w:type="spellStart"/>
-      <w:r>
-        <w:rPr>
-          <w:lang w:val="en-US"/>
-        </w:rPr>
-        <w:t>professionalità</w:t>
-      </w:r>
-      <w:proofErr w:type="spellEnd"/>
-      <w:r>
-        <w:rPr>
-          <w:lang w:val="en-US"/>
-        </w:rPr>
-        <w:t xml:space="preserve">. </w:t>
-      </w:r>
-      <w:proofErr w:type="spellStart"/>
-      <w:r>
-        <w:rPr>
-          <w:lang w:val="en-US"/>
-        </w:rPr>
-        <w:t>Qualsiasi</w:t>
-      </w:r>
-      <w:proofErr w:type="spellEnd"/>
-      <w:r>
-        <w:rPr>
-          <w:lang w:val="en-US"/>
-        </w:rPr>
-        <w:t xml:space="preserve"> </w:t>
-      </w:r>
-      <w:proofErr w:type="spellStart"/>
-      <w:r>
-        <w:rPr>
-          <w:lang w:val="en-US"/>
-        </w:rPr>
-        <w:t>tipo</w:t>
-      </w:r>
-      <w:proofErr w:type="spellEnd"/>
-      <w:r>
-        <w:rPr>
-          <w:lang w:val="en-US"/>
-        </w:rPr>
-        <w:t xml:space="preserve"> di </w:t>
-      </w:r>
-      <w:proofErr w:type="spellStart"/>
-      <w:r>
-        <w:rPr>
-          <w:lang w:val="en-US"/>
-        </w:rPr>
-        <w:t>sollevamento</w:t>
-      </w:r>
-      <w:proofErr w:type="spellEnd"/>
-      <w:r>
-        <w:rPr>
-          <w:lang w:val="en-US"/>
-        </w:rPr>
-        <w:t xml:space="preserve"> </w:t>
-      </w:r>
-      <w:proofErr w:type="spellStart"/>
-      <w:r>
-        <w:rPr>
-          <w:lang w:val="en-US"/>
-        </w:rPr>
-        <w:t>può</w:t>
-      </w:r>
-      <w:proofErr w:type="spellEnd"/>
-      <w:r>
-        <w:rPr>
-          <w:lang w:val="en-US"/>
-        </w:rPr>
-        <w:t xml:space="preserve"> </w:t>
-      </w:r>
-      <w:proofErr w:type="spellStart"/>
-      <w:r>
-        <w:rPr>
-          <w:lang w:val="en-US"/>
-        </w:rPr>
-        <w:t>oggi</w:t>
-      </w:r>
-      <w:proofErr w:type="spellEnd"/>
-      <w:r>
-        <w:rPr>
-          <w:lang w:val="en-US"/>
-        </w:rPr>
-        <w:t xml:space="preserve"> </w:t>
-      </w:r>
-      <w:proofErr w:type="spellStart"/>
-      <w:r>
-        <w:rPr>
-          <w:lang w:val="en-US"/>
-        </w:rPr>
-        <w:t>essere</w:t>
-      </w:r>
-      <w:proofErr w:type="spellEnd"/>
-      <w:r>
-        <w:rPr>
-          <w:lang w:val="en-US"/>
-        </w:rPr>
-        <w:t xml:space="preserve"> </w:t>
-      </w:r>
-      <w:proofErr w:type="spellStart"/>
-      <w:r>
-        <w:rPr>
-          <w:lang w:val="en-US"/>
-        </w:rPr>
-        <w:t>risolto</w:t>
-      </w:r>
-      <w:proofErr w:type="spellEnd"/>
-      <w:r>
-        <w:rPr>
-          <w:lang w:val="en-US"/>
-        </w:rPr>
-        <w:t xml:space="preserve"> con </w:t>
-      </w:r>
-      <w:proofErr w:type="spellStart"/>
-      <w:r>
-        <w:rPr>
-          <w:lang w:val="en-US"/>
-        </w:rPr>
-        <w:t>grande</w:t>
-      </w:r>
-      <w:proofErr w:type="spellEnd"/>
-      <w:r>
-        <w:rPr>
-          <w:lang w:val="en-US"/>
-        </w:rPr>
-        <w:t xml:space="preserve"> </w:t>
-      </w:r>
-      <w:proofErr w:type="spellStart"/>
-      <w:r>
-        <w:rPr>
-          <w:lang w:val="en-US"/>
-        </w:rPr>
-        <w:t>efficienza</w:t>
-      </w:r>
-      <w:proofErr w:type="spellEnd"/>
-      <w:r>
-        <w:rPr>
-          <w:lang w:val="en-US"/>
-        </w:rPr>
-        <w:t xml:space="preserve"> e in </w:t>
-      </w:r>
-      <w:proofErr w:type="spellStart"/>
-      <w:r>
-        <w:rPr>
-          <w:lang w:val="en-US"/>
-        </w:rPr>
-        <w:t>totale</w:t>
-      </w:r>
-      <w:proofErr w:type="spellEnd"/>
-      <w:r>
-        <w:rPr>
-          <w:lang w:val="en-US"/>
-        </w:rPr>
-        <w:t xml:space="preserve"> </w:t>
-      </w:r>
-      <w:proofErr w:type="spellStart"/>
-      <w:r>
-        <w:rPr>
-          <w:lang w:val="en-US"/>
-        </w:rPr>
-        <w:t>sicurezza</w:t>
-      </w:r>
-      <w:proofErr w:type="spellEnd"/>
-      <w:r>
-        <w:rPr>
-          <w:lang w:val="en-US"/>
-        </w:rPr>
-        <w:t>.</w:t>
-      </w:r>
-    </w:p>
-    <w:p>
-      <w:pPr>
-        <w:rPr>
+          <w:b/>
+          <w:sz w:val="24"/>
+          <w:u w:val="single"/>
           <w:lang w:val="en-US"/>
         </w:rPr>
       </w:pPr>
@@ -5156,6 +4722,473 @@
         <w:rPr>
           <w:b/>
           <w:sz w:val="24"/>
+          <w:u w:val="single"/>
+          <w:lang w:val="en-US"/>
+        </w:rPr>
+      </w:pPr>
+      <w:r>
+        <w:rPr>
+          <w:b/>
+          <w:sz w:val="24"/>
+          <w:u w:val="single"/>
+          <w:lang w:val="en-US"/>
+        </w:rPr>
+        <w:lastRenderedPageBreak/>
+        <w:t>SOLLEVAMENTI</w:t>
+      </w:r>
+    </w:p>
+    <w:p>
+      <w:pPr>
+        <w:rPr>
+          <w:lang w:val="en-US"/>
+        </w:rPr>
+      </w:pPr>
+      <w:r>
+        <w:rPr>
+          <w:lang w:val="en-US"/>
+        </w:rPr>
+        <w:t xml:space="preserve">La CO.VER. </w:t>
+      </w:r>
+      <w:proofErr w:type="spellStart"/>
+      <w:proofErr w:type="gramStart"/>
+      <w:r>
+        <w:rPr>
+          <w:lang w:val="en-US"/>
+        </w:rPr>
+        <w:t>srl</w:t>
+      </w:r>
+      <w:proofErr w:type="spellEnd"/>
+      <w:proofErr w:type="gramEnd"/>
+      <w:r>
+        <w:rPr>
+          <w:lang w:val="en-US"/>
+        </w:rPr>
+        <w:t xml:space="preserve"> con </w:t>
+      </w:r>
+      <w:proofErr w:type="spellStart"/>
+      <w:r>
+        <w:rPr>
+          <w:lang w:val="en-US"/>
+        </w:rPr>
+        <w:t>passione</w:t>
+      </w:r>
+      <w:proofErr w:type="spellEnd"/>
+      <w:r>
+        <w:rPr>
+          <w:lang w:val="en-US"/>
+        </w:rPr>
+        <w:t xml:space="preserve"> e </w:t>
+      </w:r>
+      <w:proofErr w:type="spellStart"/>
+      <w:r>
+        <w:rPr>
+          <w:lang w:val="en-US"/>
+        </w:rPr>
+        <w:t>dedizione</w:t>
+      </w:r>
+      <w:proofErr w:type="spellEnd"/>
+      <w:r>
+        <w:rPr>
+          <w:lang w:val="en-US"/>
+        </w:rPr>
+        <w:t xml:space="preserve"> </w:t>
+      </w:r>
+      <w:proofErr w:type="spellStart"/>
+      <w:r>
+        <w:rPr>
+          <w:lang w:val="en-US"/>
+        </w:rPr>
+        <w:t>si</w:t>
+      </w:r>
+      <w:proofErr w:type="spellEnd"/>
+      <w:r>
+        <w:rPr>
+          <w:lang w:val="en-US"/>
+        </w:rPr>
+        <w:t xml:space="preserve"> è </w:t>
+      </w:r>
+      <w:proofErr w:type="spellStart"/>
+      <w:r>
+        <w:rPr>
+          <w:lang w:val="en-US"/>
+        </w:rPr>
+        <w:t>specializzata</w:t>
+      </w:r>
+      <w:proofErr w:type="spellEnd"/>
+      <w:r>
+        <w:rPr>
+          <w:lang w:val="en-US"/>
+        </w:rPr>
+        <w:t xml:space="preserve"> </w:t>
+      </w:r>
+      <w:proofErr w:type="spellStart"/>
+      <w:r>
+        <w:rPr>
+          <w:lang w:val="en-US"/>
+        </w:rPr>
+        <w:t>negli</w:t>
+      </w:r>
+      <w:proofErr w:type="spellEnd"/>
+      <w:r>
+        <w:rPr>
+          <w:lang w:val="en-US"/>
+        </w:rPr>
+        <w:t xml:space="preserve"> </w:t>
+      </w:r>
+      <w:proofErr w:type="spellStart"/>
+      <w:r>
+        <w:rPr>
+          <w:lang w:val="en-US"/>
+        </w:rPr>
+        <w:t>ultimi</w:t>
+      </w:r>
+      <w:proofErr w:type="spellEnd"/>
+      <w:r>
+        <w:rPr>
+          <w:lang w:val="en-US"/>
+        </w:rPr>
+        <w:t xml:space="preserve"> </w:t>
+      </w:r>
+      <w:proofErr w:type="spellStart"/>
+      <w:r>
+        <w:rPr>
+          <w:lang w:val="en-US"/>
+        </w:rPr>
+        <w:t>anni</w:t>
+      </w:r>
+      <w:proofErr w:type="spellEnd"/>
+      <w:r>
+        <w:rPr>
+          <w:lang w:val="en-US"/>
+        </w:rPr>
+        <w:t xml:space="preserve"> </w:t>
+      </w:r>
+      <w:proofErr w:type="spellStart"/>
+      <w:r>
+        <w:rPr>
+          <w:lang w:val="en-US"/>
+        </w:rPr>
+        <w:t>nel</w:t>
+      </w:r>
+      <w:proofErr w:type="spellEnd"/>
+      <w:r>
+        <w:rPr>
+          <w:lang w:val="en-US"/>
+        </w:rPr>
+        <w:t xml:space="preserve"> </w:t>
+      </w:r>
+      <w:proofErr w:type="spellStart"/>
+      <w:r>
+        <w:rPr>
+          <w:lang w:val="en-US"/>
+        </w:rPr>
+        <w:t>servizio</w:t>
+      </w:r>
+      <w:proofErr w:type="spellEnd"/>
+      <w:r>
+        <w:rPr>
+          <w:lang w:val="en-US"/>
+        </w:rPr>
+        <w:t xml:space="preserve"> del </w:t>
+      </w:r>
+      <w:proofErr w:type="spellStart"/>
+      <w:r>
+        <w:rPr>
+          <w:lang w:val="en-US"/>
+        </w:rPr>
+        <w:t>sollevamento</w:t>
+      </w:r>
+      <w:proofErr w:type="spellEnd"/>
+      <w:r>
+        <w:rPr>
+          <w:lang w:val="en-US"/>
+        </w:rPr>
+        <w:t xml:space="preserve"> con </w:t>
+      </w:r>
+      <w:proofErr w:type="spellStart"/>
+      <w:r>
+        <w:rPr>
+          <w:lang w:val="en-US"/>
+        </w:rPr>
+        <w:t>attrezzature</w:t>
+      </w:r>
+      <w:proofErr w:type="spellEnd"/>
+      <w:r>
+        <w:rPr>
+          <w:lang w:val="en-US"/>
+        </w:rPr>
+        <w:t xml:space="preserve"> </w:t>
+      </w:r>
+      <w:proofErr w:type="spellStart"/>
+      <w:r>
+        <w:rPr>
+          <w:lang w:val="en-US"/>
+        </w:rPr>
+        <w:t>all’avanguardia</w:t>
+      </w:r>
+      <w:proofErr w:type="spellEnd"/>
+      <w:r>
+        <w:rPr>
+          <w:lang w:val="en-US"/>
+        </w:rPr>
+        <w:t xml:space="preserve">, </w:t>
+      </w:r>
+      <w:proofErr w:type="spellStart"/>
+      <w:r>
+        <w:rPr>
+          <w:lang w:val="en-US"/>
+        </w:rPr>
+        <w:t>attraverso</w:t>
+      </w:r>
+      <w:proofErr w:type="spellEnd"/>
+      <w:r>
+        <w:rPr>
+          <w:lang w:val="en-US"/>
+        </w:rPr>
+        <w:t xml:space="preserve"> </w:t>
+      </w:r>
+      <w:proofErr w:type="spellStart"/>
+      <w:r>
+        <w:rPr>
+          <w:lang w:val="en-US"/>
+        </w:rPr>
+        <w:t>il</w:t>
+      </w:r>
+      <w:proofErr w:type="spellEnd"/>
+      <w:r>
+        <w:rPr>
+          <w:lang w:val="en-US"/>
+        </w:rPr>
+        <w:t xml:space="preserve"> </w:t>
+      </w:r>
+      <w:proofErr w:type="spellStart"/>
+      <w:r>
+        <w:rPr>
+          <w:lang w:val="en-US"/>
+        </w:rPr>
+        <w:t>proprio</w:t>
+      </w:r>
+      <w:proofErr w:type="spellEnd"/>
+      <w:r>
+        <w:rPr>
+          <w:lang w:val="en-US"/>
+        </w:rPr>
+        <w:t xml:space="preserve"> </w:t>
+      </w:r>
+      <w:proofErr w:type="spellStart"/>
+      <w:r>
+        <w:rPr>
+          <w:lang w:val="en-US"/>
+        </w:rPr>
+        <w:t>personale</w:t>
+      </w:r>
+      <w:proofErr w:type="spellEnd"/>
+      <w:r>
+        <w:rPr>
+          <w:lang w:val="en-US"/>
+        </w:rPr>
+        <w:t xml:space="preserve"> </w:t>
+      </w:r>
+      <w:proofErr w:type="spellStart"/>
+      <w:r>
+        <w:rPr>
+          <w:lang w:val="en-US"/>
+        </w:rPr>
+        <w:t>qualificato</w:t>
+      </w:r>
+      <w:proofErr w:type="spellEnd"/>
+      <w:r>
+        <w:rPr>
+          <w:lang w:val="en-US"/>
+        </w:rPr>
+        <w:t xml:space="preserve"> e di </w:t>
+      </w:r>
+      <w:proofErr w:type="spellStart"/>
+      <w:r>
+        <w:rPr>
+          <w:lang w:val="en-US"/>
+        </w:rPr>
+        <w:t>altissima</w:t>
+      </w:r>
+      <w:proofErr w:type="spellEnd"/>
+      <w:r>
+        <w:rPr>
+          <w:lang w:val="en-US"/>
+        </w:rPr>
+        <w:t xml:space="preserve"> </w:t>
+      </w:r>
+      <w:proofErr w:type="spellStart"/>
+      <w:r>
+        <w:rPr>
+          <w:lang w:val="en-US"/>
+        </w:rPr>
+        <w:t>professionalità</w:t>
+      </w:r>
+      <w:proofErr w:type="spellEnd"/>
+      <w:r>
+        <w:rPr>
+          <w:lang w:val="en-US"/>
+        </w:rPr>
+        <w:t xml:space="preserve">. </w:t>
+      </w:r>
+      <w:proofErr w:type="spellStart"/>
+      <w:r>
+        <w:rPr>
+          <w:lang w:val="en-US"/>
+        </w:rPr>
+        <w:t>Qualsiasi</w:t>
+      </w:r>
+      <w:proofErr w:type="spellEnd"/>
+      <w:r>
+        <w:rPr>
+          <w:lang w:val="en-US"/>
+        </w:rPr>
+        <w:t xml:space="preserve"> </w:t>
+      </w:r>
+      <w:proofErr w:type="spellStart"/>
+      <w:r>
+        <w:rPr>
+          <w:lang w:val="en-US"/>
+        </w:rPr>
+        <w:t>tipo</w:t>
+      </w:r>
+      <w:proofErr w:type="spellEnd"/>
+      <w:r>
+        <w:rPr>
+          <w:lang w:val="en-US"/>
+        </w:rPr>
+        <w:t xml:space="preserve"> di </w:t>
+      </w:r>
+      <w:proofErr w:type="spellStart"/>
+      <w:r>
+        <w:rPr>
+          <w:lang w:val="en-US"/>
+        </w:rPr>
+        <w:t>sollevamento</w:t>
+      </w:r>
+      <w:proofErr w:type="spellEnd"/>
+      <w:r>
+        <w:rPr>
+          <w:lang w:val="en-US"/>
+        </w:rPr>
+        <w:t xml:space="preserve"> </w:t>
+      </w:r>
+      <w:proofErr w:type="spellStart"/>
+      <w:r>
+        <w:rPr>
+          <w:lang w:val="en-US"/>
+        </w:rPr>
+        <w:t>può</w:t>
+      </w:r>
+      <w:proofErr w:type="spellEnd"/>
+      <w:r>
+        <w:rPr>
+          <w:lang w:val="en-US"/>
+        </w:rPr>
+        <w:t xml:space="preserve"> </w:t>
+      </w:r>
+      <w:proofErr w:type="spellStart"/>
+      <w:r>
+        <w:rPr>
+          <w:lang w:val="en-US"/>
+        </w:rPr>
+        <w:t>oggi</w:t>
+      </w:r>
+      <w:proofErr w:type="spellEnd"/>
+      <w:r>
+        <w:rPr>
+          <w:lang w:val="en-US"/>
+        </w:rPr>
+        <w:t xml:space="preserve"> </w:t>
+      </w:r>
+      <w:proofErr w:type="spellStart"/>
+      <w:r>
+        <w:rPr>
+          <w:lang w:val="en-US"/>
+        </w:rPr>
+        <w:t>essere</w:t>
+      </w:r>
+      <w:proofErr w:type="spellEnd"/>
+      <w:r>
+        <w:rPr>
+          <w:lang w:val="en-US"/>
+        </w:rPr>
+        <w:t xml:space="preserve"> </w:t>
+      </w:r>
+      <w:proofErr w:type="spellStart"/>
+      <w:r>
+        <w:rPr>
+          <w:lang w:val="en-US"/>
+        </w:rPr>
+        <w:t>risolto</w:t>
+      </w:r>
+      <w:proofErr w:type="spellEnd"/>
+      <w:r>
+        <w:rPr>
+          <w:lang w:val="en-US"/>
+        </w:rPr>
+        <w:t xml:space="preserve"> con </w:t>
+      </w:r>
+      <w:proofErr w:type="spellStart"/>
+      <w:r>
+        <w:rPr>
+          <w:lang w:val="en-US"/>
+        </w:rPr>
+        <w:t>grande</w:t>
+      </w:r>
+      <w:proofErr w:type="spellEnd"/>
+      <w:r>
+        <w:rPr>
+          <w:lang w:val="en-US"/>
+        </w:rPr>
+        <w:t xml:space="preserve"> </w:t>
+      </w:r>
+      <w:proofErr w:type="spellStart"/>
+      <w:r>
+        <w:rPr>
+          <w:lang w:val="en-US"/>
+        </w:rPr>
+        <w:t>efficienza</w:t>
+      </w:r>
+      <w:proofErr w:type="spellEnd"/>
+      <w:r>
+        <w:rPr>
+          <w:lang w:val="en-US"/>
+        </w:rPr>
+        <w:t xml:space="preserve"> e in </w:t>
+      </w:r>
+      <w:proofErr w:type="spellStart"/>
+      <w:r>
+        <w:rPr>
+          <w:lang w:val="en-US"/>
+        </w:rPr>
+        <w:t>totale</w:t>
+      </w:r>
+      <w:proofErr w:type="spellEnd"/>
+      <w:r>
+        <w:rPr>
+          <w:lang w:val="en-US"/>
+        </w:rPr>
+        <w:t xml:space="preserve"> </w:t>
+      </w:r>
+      <w:proofErr w:type="spellStart"/>
+      <w:r>
+        <w:rPr>
+          <w:lang w:val="en-US"/>
+        </w:rPr>
+        <w:t>sicurezza</w:t>
+      </w:r>
+      <w:proofErr w:type="spellEnd"/>
+      <w:r>
+        <w:rPr>
+          <w:lang w:val="en-US"/>
+        </w:rPr>
+        <w:t>.</w:t>
+      </w:r>
+    </w:p>
+    <w:p>
+      <w:pPr>
+        <w:rPr>
           <w:lang w:val="en-US"/>
         </w:rPr>
       </w:pPr>
@@ -5174,6 +5207,15 @@
         <w:rPr>
           <w:b/>
           <w:sz w:val="24"/>
+          <w:lang w:val="en-US"/>
+        </w:rPr>
+      </w:pPr>
+    </w:p>
+    <w:p>
+      <w:pPr>
+        <w:rPr>
+          <w:b/>
+          <w:sz w:val="24"/>
           <w:u w:val="single"/>
           <w:lang w:val="en-US"/>
         </w:rPr>
@@ -5550,7 +5592,6 @@
           <w:sz w:val="24"/>
           <w:u w:val="single"/>
         </w:rPr>
-        <w:lastRenderedPageBreak/>
         <w:t>CONTATTI</w:t>
       </w:r>
     </w:p>
@@ -5669,10 +5710,7 @@
         <w:t xml:space="preserve"> conta oggi oltre 50 tra tecnici e operai specializzati, un parco macchine con più di 40 automezzi e centinaia di opere realizzate su tutto il territorio nazionale. Una storia fatta di competenza, sicurezza e affidabilità al servizio di grandi committenti pubblici e privati, </w:t>
       </w:r>
       <w:r>
-        <w:t xml:space="preserve">che la portano </w:t>
-      </w:r>
-      <w:r>
-        <w:t>ad ampliare</w:t>
+        <w:t>che la portano ad ampliare</w:t>
       </w:r>
       <w:r>
         <w:t xml:space="preserve"> la propria operatività ai settori del trasporto, della logistica e della gestione ambientale</w:t>
@@ -6219,6 +6257,7 @@
   <w:style w:type="character" w:default="1" w:styleId="Carpredefinitoparagrafo">
     <w:name w:val="Default Paragraph Font"/>
     <w:uiPriority w:val="1"/>
+    <w:semiHidden/>
     <w:unhideWhenUsed/>
   </w:style>
   <w:style w:type="table" w:default="1" w:styleId="Tabellanormale">

</xml_diff>